<commit_message>
added labs III sem
</commit_message>
<xml_diff>
--- a/II сем/ИБГ/Реферат ИБГ Магдебургское право.docx
+++ b/II сем/ИБГ/Реферат ИБГ Магдебургское право.docx
@@ -379,8 +379,13 @@
         <w:t xml:space="preserve"> </w:t>
       </w:r>
       <w:r>
-        <w:t>Научный руководитель :</w:t>
-      </w:r>
+        <w:t xml:space="preserve">Научный </w:t>
+      </w:r>
+      <w:proofErr w:type="gramStart"/>
+      <w:r>
+        <w:t>руководитель :</w:t>
+      </w:r>
+      <w:proofErr w:type="gramEnd"/>
     </w:p>
     <w:p>
       <w:pPr>
@@ -541,7 +546,27 @@
           <w:szCs w:val="28"/>
           <w:lang w:val="ru-RU"/>
         </w:rPr>
-        <w:t>…………………………………………………………………………..3</w:t>
+        <w:t>……………………………………………………………………</w:t>
+      </w:r>
+      <w:proofErr w:type="gramStart"/>
+      <w:r>
+        <w:rPr>
+          <w:color w:val="000000"/>
+          <w:sz w:val="28"/>
+          <w:szCs w:val="28"/>
+          <w:lang w:val="ru-RU"/>
+        </w:rPr>
+        <w:t>…….</w:t>
+      </w:r>
+      <w:proofErr w:type="gramEnd"/>
+      <w:r>
+        <w:rPr>
+          <w:color w:val="000000"/>
+          <w:sz w:val="28"/>
+          <w:szCs w:val="28"/>
+          <w:lang w:val="ru-RU"/>
+        </w:rPr>
+        <w:t>.3</w:t>
       </w:r>
     </w:p>
     <w:p>
@@ -590,7 +615,16 @@
           <w:sz w:val="28"/>
           <w:szCs w:val="28"/>
         </w:rPr>
-        <w:t>Сравнение норм привилегий, основанных на Магдебургском праве, в Полоцке (1498 год) и в Минске (1499 год)</w:t>
+        <w:t xml:space="preserve">Сравнение норм привилегий, основанных на Магдебургском праве, в Полоцке (1498 год) и в Минске (1499 </w:t>
+      </w:r>
+      <w:proofErr w:type="gramStart"/>
+      <w:r>
+        <w:rPr>
+          <w:color w:val="000000"/>
+          <w:sz w:val="28"/>
+          <w:szCs w:val="28"/>
+        </w:rPr>
+        <w:t>год)</w:t>
       </w:r>
       <w:r>
         <w:rPr>
@@ -600,6 +634,7 @@
         </w:rPr>
         <w:t>…</w:t>
       </w:r>
+      <w:proofErr w:type="gramEnd"/>
       <w:r>
         <w:rPr>
           <w:color w:val="000000"/>
@@ -701,6 +736,7 @@
         </w:rPr>
         <w:t xml:space="preserve"> </w:t>
       </w:r>
+      <w:proofErr w:type="gramStart"/>
       <w:r>
         <w:rPr>
           <w:color w:val="000000"/>
@@ -716,7 +752,17 @@
           <w:szCs w:val="28"/>
           <w:lang w:val="ru-RU"/>
         </w:rPr>
-        <w:t>………</w:t>
+        <w:t>…</w:t>
+      </w:r>
+      <w:proofErr w:type="gramEnd"/>
+      <w:r>
+        <w:rPr>
+          <w:color w:val="000000"/>
+          <w:sz w:val="28"/>
+          <w:szCs w:val="28"/>
+          <w:lang w:val="ru-RU"/>
+        </w:rPr>
+        <w:t>……</w:t>
       </w:r>
       <w:r>
         <w:rPr>
@@ -809,7 +855,27 @@
           <w:szCs w:val="28"/>
           <w:lang w:val="ru-RU"/>
         </w:rPr>
-        <w:t>………..1</w:t>
+        <w:t>…</w:t>
+      </w:r>
+      <w:proofErr w:type="gramStart"/>
+      <w:r>
+        <w:rPr>
+          <w:color w:val="000000"/>
+          <w:sz w:val="28"/>
+          <w:szCs w:val="28"/>
+          <w:lang w:val="ru-RU"/>
+        </w:rPr>
+        <w:t>…….</w:t>
+      </w:r>
+      <w:proofErr w:type="gramEnd"/>
+      <w:r>
+        <w:rPr>
+          <w:color w:val="000000"/>
+          <w:sz w:val="28"/>
+          <w:szCs w:val="28"/>
+          <w:lang w:val="ru-RU"/>
+        </w:rPr>
+        <w:t>.1</w:t>
       </w:r>
       <w:r>
         <w:rPr>
@@ -834,6 +900,7 @@
           <w:lang w:val="ru-RU"/>
         </w:rPr>
       </w:pPr>
+      <w:proofErr w:type="gramStart"/>
       <w:r>
         <w:rPr>
           <w:color w:val="000000"/>
@@ -843,6 +910,7 @@
         </w:rPr>
         <w:t>ЗАКЛЮЧЕНИЕ..</w:t>
       </w:r>
+      <w:proofErr w:type="gramEnd"/>
       <w:r>
         <w:rPr>
           <w:color w:val="000000"/>
@@ -966,7 +1034,61 @@
           <w:sz w:val="28"/>
           <w:szCs w:val="28"/>
         </w:rPr>
-        <w:t>Магдебургское право, также известное как Мейдеборское право, представляет собой одну из самых известных систем муниципального (городского) законодательства. Оно развивалось из различных источников, включая привилегии, предоставленные архиепископом Вихманом городскому патрициату в 1188 году, «Саксонское зеркало», решения суда начальников Магдебурга и другие. В средние века белорусские города были центрами ремесел, торговли, культуры, управления и оборонных сооружений. В 14-16 веках многие из них получили право на самоуправление, известное как Магдебургское или Мейдеборское право, в честь немецкого города Магдебурга, который издревле пользовался самоуправлением.</w:t>
+        <w:t xml:space="preserve">Магдебургское право, также известное как </w:t>
+      </w:r>
+      <w:proofErr w:type="spellStart"/>
+      <w:r>
+        <w:rPr>
+          <w:color w:val="000000"/>
+          <w:sz w:val="28"/>
+          <w:szCs w:val="28"/>
+        </w:rPr>
+        <w:t>Мейдеборское</w:t>
+      </w:r>
+      <w:proofErr w:type="spellEnd"/>
+      <w:r>
+        <w:rPr>
+          <w:color w:val="000000"/>
+          <w:sz w:val="28"/>
+          <w:szCs w:val="28"/>
+        </w:rPr>
+        <w:t xml:space="preserve"> право, представляет собой одну из самых известных систем муниципального (городского) законодательства. Оно развивалось из различных источников, включая привилегии, предоставленные архиепископом </w:t>
+      </w:r>
+      <w:proofErr w:type="spellStart"/>
+      <w:r>
+        <w:rPr>
+          <w:color w:val="000000"/>
+          <w:sz w:val="28"/>
+          <w:szCs w:val="28"/>
+        </w:rPr>
+        <w:t>Вихманом</w:t>
+      </w:r>
+      <w:proofErr w:type="spellEnd"/>
+      <w:r>
+        <w:rPr>
+          <w:color w:val="000000"/>
+          <w:sz w:val="28"/>
+          <w:szCs w:val="28"/>
+        </w:rPr>
+        <w:t xml:space="preserve"> городскому патрициату в 1188 году, «Саксонское зеркало», решения суда начальников Магдебурга и другие. В средние века белорусские города были центрами ремесел, торговли, культуры, управления и оборонных сооружений. В 14-16 веках многие из них получили право на самоуправление, известное как Магдебургское или </w:t>
+      </w:r>
+      <w:proofErr w:type="spellStart"/>
+      <w:r>
+        <w:rPr>
+          <w:color w:val="000000"/>
+          <w:sz w:val="28"/>
+          <w:szCs w:val="28"/>
+        </w:rPr>
+        <w:t>Мейдеборское</w:t>
+      </w:r>
+      <w:proofErr w:type="spellEnd"/>
+      <w:r>
+        <w:rPr>
+          <w:color w:val="000000"/>
+          <w:sz w:val="28"/>
+          <w:szCs w:val="28"/>
+        </w:rPr>
+        <w:t xml:space="preserve"> право, в честь немецкого города Магдебурга, который издревле пользовался самоуправлением.</w:t>
       </w:r>
     </w:p>
     <w:p>
@@ -988,28 +1110,100 @@
           <w:sz w:val="28"/>
           <w:szCs w:val="28"/>
         </w:rPr>
-        <w:t>Это право предоставлялось городам путем выдачи привилегий от имени великого князя, которые определяли порядок формирования органов управления, права и привилегии, а также освобождение от феодальных повинностей. Источниками магдебургского права служили как немецкие законы ("Weichbild Magdeburg", "Люстра саксов"), так и местное городское законодательство, а в некоторых случаях — основной закон Великого княжества Литовского — Статут. Вильнюс (1387 год) и Брест (1390 год) стали первыми городами в Беларуси, где было введено Магдебургское право. Впоследствии, в XV-XVI веках, это право было внедрено в такие города, как Гродно, Слуцк, Полоцк, Минск, Новогрудок, Слоним, Могилев, Пинск и другие.</w:t>
-      </w:r>
-    </w:p>
-    <w:p>
-      <w:pPr>
-        <w:pStyle w:val="a3"/>
-        <w:shd w:val="clear" w:color="auto" w:fill="FFFFFF"/>
-        <w:spacing w:before="0" w:beforeAutospacing="0" w:after="0" w:afterAutospacing="0"/>
-        <w:jc w:val="both"/>
-        <w:rPr>
-          <w:color w:val="000000"/>
-          <w:sz w:val="28"/>
-          <w:szCs w:val="28"/>
-        </w:rPr>
-      </w:pPr>
-      <w:r>
-        <w:rPr>
-          <w:color w:val="000000"/>
-          <w:sz w:val="28"/>
-          <w:szCs w:val="28"/>
-        </w:rPr>
-        <w:t>В соответствии с привилегиями Магдебургского права, в городах были созданы органы самоуправления, независимые от воевод и мэров. Городскую администрацию возглавлял войт, назначаемый великим князем. Вместе с ним работал городской совет, состоявший из 12-20 местных советников. Финансовые вопросы контролировались избирательным органом, состоящим из 12 местичей, или присяжных членов. Для уголовных дел был учрежден судебный орган - коллегия, в состав которой входили приставы под председательством войта. Повседневные дела решались бурмистрами, которые после окончания своего срока представляли отчет перед советом, а затем перед общим собранием горожан. Гражданские дела рассматривал бургомистрский суд, в состав которого входили бургомистры и советники. Городской совет и коллегия вместе образовывали магистрат.</w:t>
+        <w:t>Это право предоставлялось городам путем выдачи привилегий от имени великого князя, которые определяли порядок формирования органов управления, права и привилегии, а также освобождение от феодальных повинностей. Источниками магдебургского права служили как немецкие законы ("</w:t>
+      </w:r>
+      <w:proofErr w:type="spellStart"/>
+      <w:r>
+        <w:rPr>
+          <w:color w:val="000000"/>
+          <w:sz w:val="28"/>
+          <w:szCs w:val="28"/>
+        </w:rPr>
+        <w:t>Weichbild</w:t>
+      </w:r>
+      <w:proofErr w:type="spellEnd"/>
+      <w:r>
+        <w:rPr>
+          <w:color w:val="000000"/>
+          <w:sz w:val="28"/>
+          <w:szCs w:val="28"/>
+        </w:rPr>
+        <w:t xml:space="preserve"> </w:t>
+      </w:r>
+      <w:proofErr w:type="spellStart"/>
+      <w:r>
+        <w:rPr>
+          <w:color w:val="000000"/>
+          <w:sz w:val="28"/>
+          <w:szCs w:val="28"/>
+        </w:rPr>
+        <w:t>Magdeburg</w:t>
+      </w:r>
+      <w:proofErr w:type="spellEnd"/>
+      <w:r>
+        <w:rPr>
+          <w:color w:val="000000"/>
+          <w:sz w:val="28"/>
+          <w:szCs w:val="28"/>
+        </w:rPr>
+        <w:t>", "Люстра саксов"), так и местное городское законодательство, а в некоторых случаях — основной закон Великого княжества Литовского — Статут. Вильнюс (1387 год) и Брест (1390 год) стали первыми городами в Беларуси, где было введено Магдебургское право. Впоследствии, в XV-XVI веках, это право было внедрено в такие города, как Гродно, Слуцк, Полоцк, Минск, Новогрудок, Слоним, Могилев, Пинск и другие.</w:t>
+      </w:r>
+    </w:p>
+    <w:p>
+      <w:pPr>
+        <w:pStyle w:val="a3"/>
+        <w:shd w:val="clear" w:color="auto" w:fill="FFFFFF"/>
+        <w:spacing w:before="0" w:beforeAutospacing="0" w:after="0" w:afterAutospacing="0"/>
+        <w:jc w:val="both"/>
+        <w:rPr>
+          <w:color w:val="000000"/>
+          <w:sz w:val="28"/>
+          <w:szCs w:val="28"/>
+        </w:rPr>
+      </w:pPr>
+      <w:r>
+        <w:rPr>
+          <w:color w:val="000000"/>
+          <w:sz w:val="28"/>
+          <w:szCs w:val="28"/>
+        </w:rPr>
+        <w:t xml:space="preserve">В соответствии с привилегиями Магдебургского права, в городах были созданы органы самоуправления, независимые от воевод и мэров. Городскую администрацию возглавлял войт, назначаемый великим князем. Вместе с ним работал городской совет, состоявший из 12-20 местных советников. Финансовые вопросы контролировались избирательным органом, состоящим из 12 </w:t>
+      </w:r>
+      <w:proofErr w:type="spellStart"/>
+      <w:r>
+        <w:rPr>
+          <w:color w:val="000000"/>
+          <w:sz w:val="28"/>
+          <w:szCs w:val="28"/>
+        </w:rPr>
+        <w:t>местичей</w:t>
+      </w:r>
+      <w:proofErr w:type="spellEnd"/>
+      <w:r>
+        <w:rPr>
+          <w:color w:val="000000"/>
+          <w:sz w:val="28"/>
+          <w:szCs w:val="28"/>
+        </w:rPr>
+        <w:t xml:space="preserve">, или присяжных членов. Для уголовных дел был учрежден судебный орган - коллегия, в состав которой входили приставы под председательством войта. Повседневные дела решались бурмистрами, которые после окончания своего срока представляли отчет перед советом, а затем перед общим собранием горожан. Гражданские дела рассматривал </w:t>
+      </w:r>
+      <w:proofErr w:type="spellStart"/>
+      <w:r>
+        <w:rPr>
+          <w:color w:val="000000"/>
+          <w:sz w:val="28"/>
+          <w:szCs w:val="28"/>
+        </w:rPr>
+        <w:t>бургомистрский</w:t>
+      </w:r>
+      <w:proofErr w:type="spellEnd"/>
+      <w:r>
+        <w:rPr>
+          <w:color w:val="000000"/>
+          <w:sz w:val="28"/>
+          <w:szCs w:val="28"/>
+        </w:rPr>
+        <w:t xml:space="preserve"> суд, в состав которого входили бургомистры и советники. Городской совет и коллегия вместе образовывали магистрат.</w:t>
       </w:r>
     </w:p>
     <w:p>
@@ -1351,7 +1545,25 @@
           <w:sz w:val="28"/>
           <w:szCs w:val="28"/>
         </w:rPr>
-        <w:t>Магдебургское право развивалось из различных источников, включая привилегии, предоставленные архиепископом Вихманом городскому патрициату в 1188 году, «Саксонское зеркало», постановления суда начальников Магдебурга и другие. Оно охватывало различные виды правоотношений, включая деятельность органов местного самоуправления, судебную систему, компетенцию и порядок судопроизводства, а также вопросы владения землей, нарушения права собственности, арест недвижимого имущества и меры наказания за различные виды преступлений.</w:t>
+        <w:t xml:space="preserve">Магдебургское право развивалось из различных источников, включая привилегии, предоставленные архиепископом </w:t>
+      </w:r>
+      <w:proofErr w:type="spellStart"/>
+      <w:r>
+        <w:rPr>
+          <w:color w:val="000000"/>
+          <w:sz w:val="28"/>
+          <w:szCs w:val="28"/>
+        </w:rPr>
+        <w:t>Вихманом</w:t>
+      </w:r>
+      <w:proofErr w:type="spellEnd"/>
+      <w:r>
+        <w:rPr>
+          <w:color w:val="000000"/>
+          <w:sz w:val="28"/>
+          <w:szCs w:val="28"/>
+        </w:rPr>
+        <w:t xml:space="preserve"> городскому патрициату в 1188 году, «Саксонское зеркало», постановления суда начальников Магдебурга и другие. Оно охватывало различные виды правоотношений, включая деятельность органов местного самоуправления, судебную систему, компетенцию и порядок судопроизводства, а также вопросы владения землей, нарушения права собственности, арест недвижимого имущества и меры наказания за различные виды преступлений.</w:t>
       </w:r>
     </w:p>
     <w:p>
@@ -1374,7 +1586,43 @@
           <w:sz w:val="28"/>
           <w:szCs w:val="28"/>
         </w:rPr>
-        <w:t>Источники Магдебургского права в Великом княжестве Литовском в XVI-XVII веках включали редакции польских юристов, таких как Варфоломей Гройцкий (1556, 1558, 1559, 1567), Павел Щербич (1581) и Яскер (1602). Кроме того, в качестве вспомогательных источников права в городах использовались более ранние нормы обычного права и земского права, включая устав Великого княжества Литовского.</w:t>
+        <w:t xml:space="preserve">Источники Магдебургского права в Великом княжестве Литовском в XVI-XVII веках включали редакции польских юристов, таких как Варфоломей </w:t>
+      </w:r>
+      <w:proofErr w:type="spellStart"/>
+      <w:r>
+        <w:rPr>
+          <w:color w:val="000000"/>
+          <w:sz w:val="28"/>
+          <w:szCs w:val="28"/>
+        </w:rPr>
+        <w:t>Гройцкий</w:t>
+      </w:r>
+      <w:proofErr w:type="spellEnd"/>
+      <w:r>
+        <w:rPr>
+          <w:color w:val="000000"/>
+          <w:sz w:val="28"/>
+          <w:szCs w:val="28"/>
+        </w:rPr>
+        <w:t xml:space="preserve"> (1556, 1558, 1559, 1567), Павел Щербич (1581) и </w:t>
+      </w:r>
+      <w:proofErr w:type="spellStart"/>
+      <w:r>
+        <w:rPr>
+          <w:color w:val="000000"/>
+          <w:sz w:val="28"/>
+          <w:szCs w:val="28"/>
+        </w:rPr>
+        <w:t>Яскер</w:t>
+      </w:r>
+      <w:proofErr w:type="spellEnd"/>
+      <w:r>
+        <w:rPr>
+          <w:color w:val="000000"/>
+          <w:sz w:val="28"/>
+          <w:szCs w:val="28"/>
+        </w:rPr>
+        <w:t xml:space="preserve"> (1602). Кроме того, в качестве вспомогательных источников права в городах использовались более ранние нормы обычного права и земского права, включая устав Великого княжества Литовского.</w:t>
       </w:r>
     </w:p>
     <w:p>
@@ -1572,7 +1820,25 @@
           <w:sz w:val="28"/>
           <w:szCs w:val="28"/>
         </w:rPr>
-        <w:t>Первые общегосударственные привилегии были изданы в 1387 году великим князем Ягайлом. Среди них были льготы для феодалов при переходе в католицизм (20 февраля 1387 года) и освобождение католического духовенства и его имений от государственных пошлин и налогов (22 февраля 1387 года).</w:t>
+        <w:t xml:space="preserve">Первые общегосударственные привилегии были изданы в 1387 году великим князем </w:t>
+      </w:r>
+      <w:proofErr w:type="spellStart"/>
+      <w:r>
+        <w:rPr>
+          <w:color w:val="000000"/>
+          <w:sz w:val="28"/>
+          <w:szCs w:val="28"/>
+        </w:rPr>
+        <w:t>Ягайлом</w:t>
+      </w:r>
+      <w:proofErr w:type="spellEnd"/>
+      <w:r>
+        <w:rPr>
+          <w:color w:val="000000"/>
+          <w:sz w:val="28"/>
+          <w:szCs w:val="28"/>
+        </w:rPr>
+        <w:t>. Среди них были льготы для феодалов при переходе в католицизм (20 февраля 1387 года) и освобождение католического духовенства и его имений от государственных пошлин и налогов (22 февраля 1387 года).</w:t>
       </w:r>
     </w:p>
     <w:p>
@@ -1691,7 +1957,79 @@
           <w:sz w:val="28"/>
           <w:szCs w:val="28"/>
         </w:rPr>
-        <w:t>Второй вид льгот, региональные льготы, нередко называют "милованием охранительного характера". Эти документы, выданные Великим князем Литовским окраинным землям княжества, часто в напряженные моменты борьбы за них с Московским государством, обещали сохранение старых порядков и запрещали внедрение новых правил. В уставах приведены лишь те нормы, которые могли быть нарушены властью Великого князя или его представителями на местах. Охранительные документы (льготы) содержат подтверждающие предварительные нормы. Древние нормы привилегий формировались в течение длительного времени, когда отдельные княжества (области) действовали как самостоятельные государства, заключая договоры (раады) с различными князьями. Включение этих норм в охранительные документы предоставляет интересный материал для анализа административно-территориального устройства и условий формирования Великого Княжества Литовского как государства. Региональные привилегии также являются ценным источником для изучения истории органов местного самоуправления. В них упоминаются различные должностные лица, такие как цивун, ловчий, подвойские, городские и другие. Стоит отметить, что большинство региональных привилегий, выданных восточным областям княжества, были составлены на "русском" (древнебелорусском) языке.</w:t>
+        <w:t>Второй вид льгот, региональные льготы, нередко называют "милованием охранительного характера". Эти документы, выданные Великим князем Литовским окраинным землям княжества, часто в напряженные моменты борьбы за них с Московским государством, обещали сохранение старых порядков и запрещали внедрение новых правил. В уставах приведены лишь те нормы, которые могли быть нарушены властью Великого князя или его представителями на местах. Охранительные документы (льготы) содержат подтверждающие предварительные нормы. Древние нормы привилегий формировались в течение длительного времени, когда отдельные княжества (области) действовали как самостоятельные государства, заключая договоры (</w:t>
+      </w:r>
+      <w:proofErr w:type="spellStart"/>
+      <w:r>
+        <w:rPr>
+          <w:color w:val="000000"/>
+          <w:sz w:val="28"/>
+          <w:szCs w:val="28"/>
+        </w:rPr>
+        <w:t>раады</w:t>
+      </w:r>
+      <w:proofErr w:type="spellEnd"/>
+      <w:r>
+        <w:rPr>
+          <w:color w:val="000000"/>
+          <w:sz w:val="28"/>
+          <w:szCs w:val="28"/>
+        </w:rPr>
+        <w:t xml:space="preserve">) с различными князьями. Включение этих норм в охранительные документы предоставляет интересный материал для анализа административно-территориального устройства и условий формирования Великого Княжества Литовского как государства. Региональные привилегии также являются ценным источником для изучения истории органов местного самоуправления. В них упоминаются различные должностные лица, такие как </w:t>
+      </w:r>
+      <w:proofErr w:type="spellStart"/>
+      <w:r>
+        <w:rPr>
+          <w:color w:val="000000"/>
+          <w:sz w:val="28"/>
+          <w:szCs w:val="28"/>
+        </w:rPr>
+        <w:t>цивун</w:t>
+      </w:r>
+      <w:proofErr w:type="spellEnd"/>
+      <w:r>
+        <w:rPr>
+          <w:color w:val="000000"/>
+          <w:sz w:val="28"/>
+          <w:szCs w:val="28"/>
+        </w:rPr>
+        <w:t xml:space="preserve">, ловчий, </w:t>
+      </w:r>
+      <w:proofErr w:type="spellStart"/>
+      <w:r>
+        <w:rPr>
+          <w:color w:val="000000"/>
+          <w:sz w:val="28"/>
+          <w:szCs w:val="28"/>
+        </w:rPr>
+        <w:t>подвойские</w:t>
+      </w:r>
+      <w:proofErr w:type="spellEnd"/>
+      <w:r>
+        <w:rPr>
+          <w:color w:val="000000"/>
+          <w:sz w:val="28"/>
+          <w:szCs w:val="28"/>
+        </w:rPr>
+        <w:t>, городские и другие. Стоит отметить, что большинство региональных привилегий, выданных восточным областям княжества, были составлены на "русском" (</w:t>
+      </w:r>
+      <w:proofErr w:type="spellStart"/>
+      <w:r>
+        <w:rPr>
+          <w:color w:val="000000"/>
+          <w:sz w:val="28"/>
+          <w:szCs w:val="28"/>
+        </w:rPr>
+        <w:t>древнебелорусском</w:t>
+      </w:r>
+      <w:proofErr w:type="spellEnd"/>
+      <w:r>
+        <w:rPr>
+          <w:color w:val="000000"/>
+          <w:sz w:val="28"/>
+          <w:szCs w:val="28"/>
+        </w:rPr>
+        <w:t>) языке.</w:t>
       </w:r>
     </w:p>
     <w:p>
@@ -1983,7 +2321,25 @@
           <w:sz w:val="28"/>
           <w:szCs w:val="28"/>
         </w:rPr>
-        <w:t>Система самоуправления, основанная на Магдебургском праве, была основана на городской общине, которая выступала коллективным субъектом права. Она принимала ключевые решения, касающиеся всех горожан и города в целом, контролировала деятельность органов городского управления. Во главе этой системы стоял войт, который был главой местной администрации и возглавлял войтский суд. Обычно войта назначал великий князь или феодал, иногда его выбирало население из богатых дворян или мещан.</w:t>
+        <w:t xml:space="preserve">Система самоуправления, основанная на Магдебургском праве, была основана на городской общине, которая выступала коллективным субъектом права. Она принимала ключевые решения, касающиеся всех горожан и города в целом, контролировала деятельность органов городского управления. Во главе этой системы стоял войт, который был главой местной администрации и возглавлял </w:t>
+      </w:r>
+      <w:proofErr w:type="spellStart"/>
+      <w:r>
+        <w:rPr>
+          <w:color w:val="000000"/>
+          <w:sz w:val="28"/>
+          <w:szCs w:val="28"/>
+        </w:rPr>
+        <w:t>войтский</w:t>
+      </w:r>
+      <w:proofErr w:type="spellEnd"/>
+      <w:r>
+        <w:rPr>
+          <w:color w:val="000000"/>
+          <w:sz w:val="28"/>
+          <w:szCs w:val="28"/>
+        </w:rPr>
+        <w:t xml:space="preserve"> суд. Обычно войта назначал великий князь или феодал, иногда его выбирало население из богатых дворян или мещан.</w:t>
       </w:r>
     </w:p>
     <w:p>
@@ -2006,7 +2362,25 @@
           <w:sz w:val="28"/>
           <w:szCs w:val="28"/>
         </w:rPr>
-        <w:t>Непосредственное управление городскими делами осуществлялось градоначальниками, советниками и лавниками, которые составляли магистрат — выборный административно-судебный орган. Главным органом городского самоуправления была городская управа, состоявшая из советников и советников, выбираемых из числа купцов, богатых ремесленников и лавочников. Совет возглавлял избранный мэр, который также руководил его заседаниями.</w:t>
+        <w:t xml:space="preserve">Непосредственное управление городскими делами осуществлялось градоначальниками, советниками и </w:t>
+      </w:r>
+      <w:proofErr w:type="spellStart"/>
+      <w:r>
+        <w:rPr>
+          <w:color w:val="000000"/>
+          <w:sz w:val="28"/>
+          <w:szCs w:val="28"/>
+        </w:rPr>
+        <w:t>лавниками</w:t>
+      </w:r>
+      <w:proofErr w:type="spellEnd"/>
+      <w:r>
+        <w:rPr>
+          <w:color w:val="000000"/>
+          <w:sz w:val="28"/>
+          <w:szCs w:val="28"/>
+        </w:rPr>
+        <w:t>, которые составляли магистрат — выборный административно-судебный орган. Главным органом городского самоуправления была городская управа, состоявшая из советников и советников, выбираемых из числа купцов, богатых ремесленников и лавочников. Совет возглавлял избранный мэр, который также руководил его заседаниями.</w:t>
       </w:r>
     </w:p>
     <w:p>
@@ -2046,7 +2420,25 @@
           <w:sz w:val="28"/>
           <w:szCs w:val="28"/>
         </w:rPr>
-        <w:t>Мэры могли быть выбраны или назначены в зависимости от городских особенностей. Например, в Новогородке вместе с шестью советниками войт выбирал двух мэров, а в Пинске мэр назначался из четырех кандидатов, представленных горожанами.</w:t>
+        <w:t xml:space="preserve">Мэры могли быть выбраны или назначены в зависимости от городских особенностей. Например, в </w:t>
+      </w:r>
+      <w:proofErr w:type="spellStart"/>
+      <w:r>
+        <w:rPr>
+          <w:color w:val="000000"/>
+          <w:sz w:val="28"/>
+          <w:szCs w:val="28"/>
+        </w:rPr>
+        <w:t>Новогородке</w:t>
+      </w:r>
+      <w:proofErr w:type="spellEnd"/>
+      <w:r>
+        <w:rPr>
+          <w:color w:val="000000"/>
+          <w:sz w:val="28"/>
+          <w:szCs w:val="28"/>
+        </w:rPr>
+        <w:t xml:space="preserve"> вместе с шестью советниками войт выбирал двух мэров, а в Пинске мэр назначался из четырех кандидатов, представленных горожанами.</w:t>
       </w:r>
     </w:p>
     <w:p>
@@ -2076,18 +2468,55 @@
           <w:color w:val="000000"/>
           <w:sz w:val="28"/>
           <w:szCs w:val="28"/>
-        </w:rPr>
-        <w:t>В городах с магдебургским правом управление и суд осуществлял магистрат, членами которого были войт, мэры, судебные приставы, советники. Войт возглавлялся городским магистратом и был по существу председателем магистратского суда, а его членами были бургомистры, судебные приставы и советники, число которых зависело от числа жителей города.</w:t>
-      </w:r>
-      <w:r>
-        <w:rPr>
-          <w:color w:val="000000"/>
-          <w:sz w:val="28"/>
-          <w:szCs w:val="28"/>
           <w:lang w:val="ru-RU"/>
         </w:rPr>
         <w:t xml:space="preserve"> </w:t>
       </w:r>
+      <w:proofErr w:type="gramStart"/>
+      <w:r>
+        <w:rPr>
+          <w:color w:val="000000"/>
+          <w:sz w:val="28"/>
+          <w:szCs w:val="28"/>
+        </w:rPr>
+        <w:t>В</w:t>
+      </w:r>
+      <w:proofErr w:type="gramEnd"/>
+      <w:r>
+        <w:rPr>
+          <w:color w:val="000000"/>
+          <w:sz w:val="28"/>
+          <w:szCs w:val="28"/>
+        </w:rPr>
+        <w:t xml:space="preserve"> городах с магдебургским правом управление и суд осуществлял магистрат, членами которого были войт, мэры, судебные приставы, советники. Войт возглавлялся городским магистратом и </w:t>
+      </w:r>
+      <w:proofErr w:type="gramStart"/>
+      <w:r>
+        <w:rPr>
+          <w:color w:val="000000"/>
+          <w:sz w:val="28"/>
+          <w:szCs w:val="28"/>
+        </w:rPr>
+        <w:t>был по существу</w:t>
+      </w:r>
+      <w:proofErr w:type="gramEnd"/>
+      <w:r>
+        <w:rPr>
+          <w:color w:val="000000"/>
+          <w:sz w:val="28"/>
+          <w:szCs w:val="28"/>
+        </w:rPr>
+        <w:t xml:space="preserve"> председателем магистратского суда, а его членами были бургомистры, судебные приставы и советники, число которых зависело от числа жителей города.</w:t>
+      </w:r>
+      <w:r>
+        <w:rPr>
+          <w:color w:val="000000"/>
+          <w:sz w:val="28"/>
+          <w:szCs w:val="28"/>
+          <w:lang w:val="ru-RU"/>
+        </w:rPr>
+        <w:t xml:space="preserve"> </w:t>
+      </w:r>
     </w:p>
     <w:p>
       <w:pPr>
@@ -2109,7 +2538,133 @@
           <w:sz w:val="28"/>
           <w:szCs w:val="28"/>
         </w:rPr>
-        <w:t xml:space="preserve">Из-за увеличившейся нагрузки Мировой суд разделился на две отдельные судебные коллегии: Войтау-Лавничский и Бурмистер-Советский суды. Войтау-Лавничский суд был особым судебным органом, состоявшим из войта и законников. Председателем судебных заседаний был войт, а его заместителем иногда выступал ландвойт. Лавники выполняли функции присяжных заседателей и выбирались из бюргеров. Количество лавников зависело от размера города. Например, в 17 веке их было 4 в Капиле и Несвиже, 11 в </w:t>
+        <w:t xml:space="preserve">Из-за увеличившейся нагрузки Мировой суд разделился на две отдельные судебные коллегии: </w:t>
+      </w:r>
+      <w:proofErr w:type="spellStart"/>
+      <w:r>
+        <w:rPr>
+          <w:color w:val="000000"/>
+          <w:sz w:val="28"/>
+          <w:szCs w:val="28"/>
+        </w:rPr>
+        <w:t>Войтау-Лавничский</w:t>
+      </w:r>
+      <w:proofErr w:type="spellEnd"/>
+      <w:r>
+        <w:rPr>
+          <w:color w:val="000000"/>
+          <w:sz w:val="28"/>
+          <w:szCs w:val="28"/>
+        </w:rPr>
+        <w:t xml:space="preserve"> и </w:t>
+      </w:r>
+      <w:proofErr w:type="spellStart"/>
+      <w:r>
+        <w:rPr>
+          <w:color w:val="000000"/>
+          <w:sz w:val="28"/>
+          <w:szCs w:val="28"/>
+        </w:rPr>
+        <w:t>Бурмистер</w:t>
+      </w:r>
+      <w:proofErr w:type="spellEnd"/>
+      <w:r>
+        <w:rPr>
+          <w:color w:val="000000"/>
+          <w:sz w:val="28"/>
+          <w:szCs w:val="28"/>
+        </w:rPr>
+        <w:t xml:space="preserve">-Советский суды. </w:t>
+      </w:r>
+      <w:proofErr w:type="spellStart"/>
+      <w:r>
+        <w:rPr>
+          <w:color w:val="000000"/>
+          <w:sz w:val="28"/>
+          <w:szCs w:val="28"/>
+        </w:rPr>
+        <w:t>Войтау-Лавничский</w:t>
+      </w:r>
+      <w:proofErr w:type="spellEnd"/>
+      <w:r>
+        <w:rPr>
+          <w:color w:val="000000"/>
+          <w:sz w:val="28"/>
+          <w:szCs w:val="28"/>
+        </w:rPr>
+        <w:t xml:space="preserve"> суд был особым судебным органом, состоявшим из войта и законников. Председателем судебных заседаний был войт, а его заместителем иногда выступал </w:t>
+      </w:r>
+      <w:proofErr w:type="spellStart"/>
+      <w:r>
+        <w:rPr>
+          <w:color w:val="000000"/>
+          <w:sz w:val="28"/>
+          <w:szCs w:val="28"/>
+        </w:rPr>
+        <w:t>ландвойт</w:t>
+      </w:r>
+      <w:proofErr w:type="spellEnd"/>
+      <w:r>
+        <w:rPr>
+          <w:color w:val="000000"/>
+          <w:sz w:val="28"/>
+          <w:szCs w:val="28"/>
+        </w:rPr>
+        <w:t xml:space="preserve">. </w:t>
+      </w:r>
+      <w:proofErr w:type="spellStart"/>
+      <w:r>
+        <w:rPr>
+          <w:color w:val="000000"/>
+          <w:sz w:val="28"/>
+          <w:szCs w:val="28"/>
+        </w:rPr>
+        <w:t>Лавники</w:t>
+      </w:r>
+      <w:proofErr w:type="spellEnd"/>
+      <w:r>
+        <w:rPr>
+          <w:color w:val="000000"/>
+          <w:sz w:val="28"/>
+          <w:szCs w:val="28"/>
+        </w:rPr>
+        <w:t xml:space="preserve"> выполняли функции присяжных заседателей и выбирались из бюргеров. Количество </w:t>
+      </w:r>
+      <w:proofErr w:type="spellStart"/>
+      <w:r>
+        <w:rPr>
+          <w:color w:val="000000"/>
+          <w:sz w:val="28"/>
+          <w:szCs w:val="28"/>
+        </w:rPr>
+        <w:t>лавников</w:t>
+      </w:r>
+      <w:proofErr w:type="spellEnd"/>
+      <w:r>
+        <w:rPr>
+          <w:color w:val="000000"/>
+          <w:sz w:val="28"/>
+          <w:szCs w:val="28"/>
+        </w:rPr>
+        <w:t xml:space="preserve"> зависело от размера города. Например, в 17 веке их было 4 в </w:t>
+      </w:r>
+      <w:proofErr w:type="spellStart"/>
+      <w:r>
+        <w:rPr>
+          <w:color w:val="000000"/>
+          <w:sz w:val="28"/>
+          <w:szCs w:val="28"/>
+        </w:rPr>
+        <w:t>Капиле</w:t>
+      </w:r>
+      <w:proofErr w:type="spellEnd"/>
+      <w:r>
+        <w:rPr>
+          <w:color w:val="000000"/>
+          <w:sz w:val="28"/>
+          <w:szCs w:val="28"/>
+        </w:rPr>
+        <w:t xml:space="preserve"> и Несвиже, 11 в </w:t>
       </w:r>
       <w:r>
         <w:rPr>
@@ -2126,7 +2681,43 @@
           <w:sz w:val="28"/>
           <w:szCs w:val="28"/>
         </w:rPr>
-        <w:t>родно, 12 в Минске и Барасте. Судебное заседание могло состояться при условии присутствия не менее половины судей. Войтау-Лавничский суд рассматривал важнейшие уголовные и гражданские дела, такие как убийства, имущественные споры, договоры купли-продажи, завещания и другие.</w:t>
+        <w:t xml:space="preserve">родно, 12 в Минске и </w:t>
+      </w:r>
+      <w:proofErr w:type="spellStart"/>
+      <w:r>
+        <w:rPr>
+          <w:color w:val="000000"/>
+          <w:sz w:val="28"/>
+          <w:szCs w:val="28"/>
+        </w:rPr>
+        <w:t>Барасте</w:t>
+      </w:r>
+      <w:proofErr w:type="spellEnd"/>
+      <w:r>
+        <w:rPr>
+          <w:color w:val="000000"/>
+          <w:sz w:val="28"/>
+          <w:szCs w:val="28"/>
+        </w:rPr>
+        <w:t xml:space="preserve">. Судебное заседание могло состояться при условии присутствия не менее половины судей. </w:t>
+      </w:r>
+      <w:proofErr w:type="spellStart"/>
+      <w:r>
+        <w:rPr>
+          <w:color w:val="000000"/>
+          <w:sz w:val="28"/>
+          <w:szCs w:val="28"/>
+        </w:rPr>
+        <w:t>Войтау-Лавничский</w:t>
+      </w:r>
+      <w:proofErr w:type="spellEnd"/>
+      <w:r>
+        <w:rPr>
+          <w:color w:val="000000"/>
+          <w:sz w:val="28"/>
+          <w:szCs w:val="28"/>
+        </w:rPr>
+        <w:t xml:space="preserve"> суд рассматривал важнейшие уголовные и гражданские дела, такие как убийства, имущественные споры, договоры купли-продажи, завещания и другие.</w:t>
       </w:r>
     </w:p>
     <w:p>
@@ -2143,6 +2734,7 @@
           <w:lang w:val="ru-RU"/>
         </w:rPr>
       </w:pPr>
+      <w:proofErr w:type="spellStart"/>
       <w:r>
         <w:rPr>
           <w:color w:val="000000"/>
@@ -2150,7 +2742,16 @@
           <w:szCs w:val="28"/>
         </w:rPr>
         <w:lastRenderedPageBreak/>
-        <w:t>Бурмистер-Советский суд состоял из бургомистров и советников. Этот суд занимался рассмотрением мелких дел и текущих вопросов управления.</w:t>
+        <w:t>Бурмистер</w:t>
+      </w:r>
+      <w:proofErr w:type="spellEnd"/>
+      <w:r>
+        <w:rPr>
+          <w:color w:val="000000"/>
+          <w:sz w:val="28"/>
+          <w:szCs w:val="28"/>
+        </w:rPr>
+        <w:t>-Советский суд состоял из бургомистров и советников. Этот суд занимался рассмотрением мелких дел и текущих вопросов управления.</w:t>
       </w:r>
       <w:r>
         <w:rPr>
@@ -2167,7 +2768,43 @@
           <w:sz w:val="28"/>
           <w:szCs w:val="28"/>
         </w:rPr>
-        <w:t>Судебные решения принимались мэром и советом, руководствуясь законами Литовской Республики, а также решениями магистратов и советников. Решения Бурмистер-Советского суда могли быть обжалованы в суд Войтау-Лавнича, а решения последнего — в Хозяйственный суд (с 1581 года — в Главный суд).</w:t>
+        <w:t xml:space="preserve">Судебные решения принимались мэром и советом, руководствуясь законами Литовской Республики, а также решениями магистратов и советников. Решения </w:t>
+      </w:r>
+      <w:proofErr w:type="spellStart"/>
+      <w:r>
+        <w:rPr>
+          <w:color w:val="000000"/>
+          <w:sz w:val="28"/>
+          <w:szCs w:val="28"/>
+        </w:rPr>
+        <w:t>Бурмистер</w:t>
+      </w:r>
+      <w:proofErr w:type="spellEnd"/>
+      <w:r>
+        <w:rPr>
+          <w:color w:val="000000"/>
+          <w:sz w:val="28"/>
+          <w:szCs w:val="28"/>
+        </w:rPr>
+        <w:t xml:space="preserve">-Советского суда могли быть обжалованы в суд </w:t>
+      </w:r>
+      <w:proofErr w:type="spellStart"/>
+      <w:r>
+        <w:rPr>
+          <w:color w:val="000000"/>
+          <w:sz w:val="28"/>
+          <w:szCs w:val="28"/>
+        </w:rPr>
+        <w:t>Войтау-Лавнича</w:t>
+      </w:r>
+      <w:proofErr w:type="spellEnd"/>
+      <w:r>
+        <w:rPr>
+          <w:color w:val="000000"/>
+          <w:sz w:val="28"/>
+          <w:szCs w:val="28"/>
+        </w:rPr>
+        <w:t>, а решения последнего — в Хозяйственный суд (с 1581 года — в Главный суд).</w:t>
       </w:r>
     </w:p>
     <w:p>
@@ -2207,7 +2844,43 @@
           <w:sz w:val="28"/>
           <w:szCs w:val="28"/>
         </w:rPr>
-        <w:t>В Гродно и Бресте было четкое разделение между Войтау-Лавничским и Бурмистер-Советским судами, которые заседали отдельно и собирались вместе только в некоторых случаях.</w:t>
+        <w:t xml:space="preserve">В Гродно и Бресте было четкое разделение между </w:t>
+      </w:r>
+      <w:proofErr w:type="spellStart"/>
+      <w:r>
+        <w:rPr>
+          <w:color w:val="000000"/>
+          <w:sz w:val="28"/>
+          <w:szCs w:val="28"/>
+        </w:rPr>
+        <w:t>Войтау-Лавничским</w:t>
+      </w:r>
+      <w:proofErr w:type="spellEnd"/>
+      <w:r>
+        <w:rPr>
+          <w:color w:val="000000"/>
+          <w:sz w:val="28"/>
+          <w:szCs w:val="28"/>
+        </w:rPr>
+        <w:t xml:space="preserve"> и </w:t>
+      </w:r>
+      <w:proofErr w:type="spellStart"/>
+      <w:r>
+        <w:rPr>
+          <w:color w:val="000000"/>
+          <w:sz w:val="28"/>
+          <w:szCs w:val="28"/>
+        </w:rPr>
+        <w:t>Бурмистер</w:t>
+      </w:r>
+      <w:proofErr w:type="spellEnd"/>
+      <w:r>
+        <w:rPr>
+          <w:color w:val="000000"/>
+          <w:sz w:val="28"/>
+          <w:szCs w:val="28"/>
+        </w:rPr>
+        <w:t>-Советским судами, которые заседали отдельно и собирались вместе только в некоторых случаях.</w:t>
       </w:r>
     </w:p>
     <w:p>
@@ -2230,7 +2903,97 @@
           <w:sz w:val="28"/>
           <w:szCs w:val="28"/>
         </w:rPr>
-        <w:t>В небольших и частных городах существовал единый суд, в который входили судебные приставы, бургомистры и советники. Такой суд, известный как суд Войты, функционировал параллельно с судами Войтау-Лавничским и Бурмистер-Советским. Он почти не отличался от них по подсудности дел, и в нем судил только один войт. Например, в грамоте 1390 года о Магдебургском праве Бреста упоминается только один источник власти и суда - войт. В грамоте 1498 года Полоцкой говорится: «Тот войт правосудия, произнесенный бурмистерами и советниками, может сделать сильно, а бурмистеры и советники без войта или без ленвоита не могут сделать ничего из сказанного».</w:t>
+        <w:t xml:space="preserve">В небольших и частных городах существовал единый суд, в который входили судебные приставы, бургомистры и советники. Такой суд, известный как суд Войты, функционировал параллельно с судами </w:t>
+      </w:r>
+      <w:proofErr w:type="spellStart"/>
+      <w:r>
+        <w:rPr>
+          <w:color w:val="000000"/>
+          <w:sz w:val="28"/>
+          <w:szCs w:val="28"/>
+        </w:rPr>
+        <w:t>Войтау-Лавничским</w:t>
+      </w:r>
+      <w:proofErr w:type="spellEnd"/>
+      <w:r>
+        <w:rPr>
+          <w:color w:val="000000"/>
+          <w:sz w:val="28"/>
+          <w:szCs w:val="28"/>
+        </w:rPr>
+        <w:t xml:space="preserve"> и </w:t>
+      </w:r>
+      <w:proofErr w:type="spellStart"/>
+      <w:r>
+        <w:rPr>
+          <w:color w:val="000000"/>
+          <w:sz w:val="28"/>
+          <w:szCs w:val="28"/>
+        </w:rPr>
+        <w:t>Бурмистер</w:t>
+      </w:r>
+      <w:proofErr w:type="spellEnd"/>
+      <w:r>
+        <w:rPr>
+          <w:color w:val="000000"/>
+          <w:sz w:val="28"/>
+          <w:szCs w:val="28"/>
+        </w:rPr>
+        <w:t xml:space="preserve">-Советским. Он почти не отличался от них по подсудности дел, и в нем судил только один войт. Например, в грамоте 1390 года о Магдебургском праве Бреста упоминается только один источник власти и суда - войт. В грамоте 1498 года Полоцкой говорится: «Тот войт правосудия, произнесенный </w:t>
+      </w:r>
+      <w:proofErr w:type="spellStart"/>
+      <w:r>
+        <w:rPr>
+          <w:color w:val="000000"/>
+          <w:sz w:val="28"/>
+          <w:szCs w:val="28"/>
+        </w:rPr>
+        <w:t>бурмистерами</w:t>
+      </w:r>
+      <w:proofErr w:type="spellEnd"/>
+      <w:r>
+        <w:rPr>
+          <w:color w:val="000000"/>
+          <w:sz w:val="28"/>
+          <w:szCs w:val="28"/>
+        </w:rPr>
+        <w:t xml:space="preserve"> и советниками, может сделать сильно, а </w:t>
+      </w:r>
+      <w:proofErr w:type="spellStart"/>
+      <w:r>
+        <w:rPr>
+          <w:color w:val="000000"/>
+          <w:sz w:val="28"/>
+          <w:szCs w:val="28"/>
+        </w:rPr>
+        <w:t>бурмистеры</w:t>
+      </w:r>
+      <w:proofErr w:type="spellEnd"/>
+      <w:r>
+        <w:rPr>
+          <w:color w:val="000000"/>
+          <w:sz w:val="28"/>
+          <w:szCs w:val="28"/>
+        </w:rPr>
+        <w:t xml:space="preserve"> и советники без войта или без </w:t>
+      </w:r>
+      <w:proofErr w:type="spellStart"/>
+      <w:r>
+        <w:rPr>
+          <w:color w:val="000000"/>
+          <w:sz w:val="28"/>
+          <w:szCs w:val="28"/>
+        </w:rPr>
+        <w:t>ленвоита</w:t>
+      </w:r>
+      <w:proofErr w:type="spellEnd"/>
+      <w:r>
+        <w:rPr>
+          <w:color w:val="000000"/>
+          <w:sz w:val="28"/>
+          <w:szCs w:val="28"/>
+        </w:rPr>
+        <w:t xml:space="preserve"> не могут сделать ничего из сказанного».</w:t>
       </w:r>
     </w:p>
     <w:p>
@@ -2253,7 +3016,79 @@
           <w:sz w:val="28"/>
           <w:szCs w:val="28"/>
         </w:rPr>
-        <w:t>Суд Войтавы мог действовать как в городах с магдебургским правом, так и в городах, которые этого права еще не получили. В 1551 году королева Бона потребовала, чтобы в великокняжеских городах юридические споры между горожанами рассматривались не мэром единолично, а совместно с городским писарем и двумя-тремя присяжными заседателями. В 16 веке войты с правом своего суда назначались в Сурай, Воложине, Могилёве и т.д. городах Великого Княжества Литовского, не имевших Магдебургского права.</w:t>
+        <w:t xml:space="preserve">Суд </w:t>
+      </w:r>
+      <w:proofErr w:type="spellStart"/>
+      <w:r>
+        <w:rPr>
+          <w:color w:val="000000"/>
+          <w:sz w:val="28"/>
+          <w:szCs w:val="28"/>
+        </w:rPr>
+        <w:t>Войтавы</w:t>
+      </w:r>
+      <w:proofErr w:type="spellEnd"/>
+      <w:r>
+        <w:rPr>
+          <w:color w:val="000000"/>
+          <w:sz w:val="28"/>
+          <w:szCs w:val="28"/>
+        </w:rPr>
+        <w:t xml:space="preserve"> мог действовать как в городах с магдебургским правом, так и в городах, которые этого права еще не получили. В 1551 году королева Бона потребовала, чтобы в великокняжеских городах юридические споры между горожанами рассматривались не мэром единолично, а совместно с городским писарем и двумя-тремя присяжными заседателями. В 16 веке войты с правом своего суда назначались в </w:t>
+      </w:r>
+      <w:proofErr w:type="spellStart"/>
+      <w:r>
+        <w:rPr>
+          <w:color w:val="000000"/>
+          <w:sz w:val="28"/>
+          <w:szCs w:val="28"/>
+        </w:rPr>
+        <w:t>Сурай</w:t>
+      </w:r>
+      <w:proofErr w:type="spellEnd"/>
+      <w:r>
+        <w:rPr>
+          <w:color w:val="000000"/>
+          <w:sz w:val="28"/>
+          <w:szCs w:val="28"/>
+        </w:rPr>
+        <w:t xml:space="preserve">, </w:t>
+      </w:r>
+      <w:proofErr w:type="spellStart"/>
+      <w:r>
+        <w:rPr>
+          <w:color w:val="000000"/>
+          <w:sz w:val="28"/>
+          <w:szCs w:val="28"/>
+        </w:rPr>
+        <w:t>Воложине</w:t>
+      </w:r>
+      <w:proofErr w:type="spellEnd"/>
+      <w:r>
+        <w:rPr>
+          <w:color w:val="000000"/>
+          <w:sz w:val="28"/>
+          <w:szCs w:val="28"/>
+        </w:rPr>
+        <w:t xml:space="preserve">, </w:t>
+      </w:r>
+      <w:proofErr w:type="spellStart"/>
+      <w:r>
+        <w:rPr>
+          <w:color w:val="000000"/>
+          <w:sz w:val="28"/>
+          <w:szCs w:val="28"/>
+        </w:rPr>
+        <w:t>Могилёве</w:t>
+      </w:r>
+      <w:proofErr w:type="spellEnd"/>
+      <w:r>
+        <w:rPr>
+          <w:color w:val="000000"/>
+          <w:sz w:val="28"/>
+          <w:szCs w:val="28"/>
+        </w:rPr>
+        <w:t xml:space="preserve"> и т.д. городах Великого Княжества Литовского, не имевших Магдебургского права.</w:t>
       </w:r>
       <w:r>
         <w:rPr>
@@ -2270,7 +3105,61 @@
           <w:sz w:val="28"/>
           <w:szCs w:val="28"/>
         </w:rPr>
-        <w:t>При рассмотрении дел суды Войтау, Вытау-Лавничский и Бурмистерский, помимо Магдебургского права, руководствовались местным городским правом и Статутами Великого Княжества Литовского.</w:t>
+        <w:t xml:space="preserve">При рассмотрении дел суды </w:t>
+      </w:r>
+      <w:proofErr w:type="spellStart"/>
+      <w:r>
+        <w:rPr>
+          <w:color w:val="000000"/>
+          <w:sz w:val="28"/>
+          <w:szCs w:val="28"/>
+        </w:rPr>
+        <w:t>Войтау</w:t>
+      </w:r>
+      <w:proofErr w:type="spellEnd"/>
+      <w:r>
+        <w:rPr>
+          <w:color w:val="000000"/>
+          <w:sz w:val="28"/>
+          <w:szCs w:val="28"/>
+        </w:rPr>
+        <w:t xml:space="preserve">, </w:t>
+      </w:r>
+      <w:proofErr w:type="spellStart"/>
+      <w:r>
+        <w:rPr>
+          <w:color w:val="000000"/>
+          <w:sz w:val="28"/>
+          <w:szCs w:val="28"/>
+        </w:rPr>
+        <w:t>Вытау-Лавничский</w:t>
+      </w:r>
+      <w:proofErr w:type="spellEnd"/>
+      <w:r>
+        <w:rPr>
+          <w:color w:val="000000"/>
+          <w:sz w:val="28"/>
+          <w:szCs w:val="28"/>
+        </w:rPr>
+        <w:t xml:space="preserve"> и </w:t>
+      </w:r>
+      <w:proofErr w:type="spellStart"/>
+      <w:r>
+        <w:rPr>
+          <w:color w:val="000000"/>
+          <w:sz w:val="28"/>
+          <w:szCs w:val="28"/>
+        </w:rPr>
+        <w:t>Бурмистерский</w:t>
+      </w:r>
+      <w:proofErr w:type="spellEnd"/>
+      <w:r>
+        <w:rPr>
+          <w:color w:val="000000"/>
+          <w:sz w:val="28"/>
+          <w:szCs w:val="28"/>
+        </w:rPr>
+        <w:t>, помимо Магдебургского права, руководствовались местным городским правом и Статутами Великого Княжества Литовского.</w:t>
       </w:r>
       <w:r>
         <w:rPr>
@@ -2287,7 +3176,43 @@
           <w:sz w:val="28"/>
           <w:szCs w:val="28"/>
         </w:rPr>
-        <w:t>В некоторых частных городах, например, в Слуцке, функции суда Войтава-Лавницы выполнял замковый (городской) суд. Роды Войтау-Лавницких действовали в Беларуси с 14 века и были упразднены после присоединения к Российской империи.</w:t>
+        <w:t xml:space="preserve">В некоторых частных городах, например, в Слуцке, функции суда </w:t>
+      </w:r>
+      <w:proofErr w:type="spellStart"/>
+      <w:r>
+        <w:rPr>
+          <w:color w:val="000000"/>
+          <w:sz w:val="28"/>
+          <w:szCs w:val="28"/>
+        </w:rPr>
+        <w:t>Войтава-Лавницы</w:t>
+      </w:r>
+      <w:proofErr w:type="spellEnd"/>
+      <w:r>
+        <w:rPr>
+          <w:color w:val="000000"/>
+          <w:sz w:val="28"/>
+          <w:szCs w:val="28"/>
+        </w:rPr>
+        <w:t xml:space="preserve"> выполнял замковый (городской) суд. Роды </w:t>
+      </w:r>
+      <w:proofErr w:type="spellStart"/>
+      <w:r>
+        <w:rPr>
+          <w:color w:val="000000"/>
+          <w:sz w:val="28"/>
+          <w:szCs w:val="28"/>
+        </w:rPr>
+        <w:t>Войтау-Лавницких</w:t>
+      </w:r>
+      <w:proofErr w:type="spellEnd"/>
+      <w:r>
+        <w:rPr>
+          <w:color w:val="000000"/>
+          <w:sz w:val="28"/>
+          <w:szCs w:val="28"/>
+        </w:rPr>
+        <w:t xml:space="preserve"> действовали в Беларуси с 14 века и были упразднены после присоединения к Российской империи.</w:t>
       </w:r>
     </w:p>
     <w:p>
@@ -2406,7 +3331,25 @@
           <w:sz w:val="28"/>
           <w:szCs w:val="28"/>
         </w:rPr>
-        <w:t xml:space="preserve">Окружной суд был временным чрезвычайным судом в Содружестве Наций, предназначенным для рассмотрения срочных дел в период анархии. Его юрисдикция распространялась на всю территорию Содружества, включая Литовскую Республику. После смерти монарха обычные суды, осуществлявшие правосудие от его имени (за исключением гродненских судов), прекратили свою работу. Контурный суд был учрежден конфедерацией дворянства после смерти Сигизмунда II в 1572 году. Новый король Стефан Баторий признал контурный суд и утвердил его решения. После его смерти в 1586 году малопольское дворянство избрало контурных судей из числа воевод. Они были утверждены сеймом Варшавского созыва декретом от 29 января 1587 года. Окружные суды избирались на предсозывных собраниях дворянства, объединявшегося в конфедерацию. </w:t>
+        <w:t xml:space="preserve">Окружной суд был временным чрезвычайным судом в Содружестве Наций, предназначенным для рассмотрения срочных дел в период анархии. Его юрисдикция распространялась на всю территорию Содружества, включая Литовскую Республику. После смерти монарха обычные суды, осуществлявшие правосудие от его имени (за исключением гродненских судов), прекратили свою работу. Контурный суд был учрежден конфедерацией дворянства после смерти Сигизмунда II в 1572 году. Новый король Стефан Баторий признал контурный суд и утвердил его решения. После его смерти в 1586 году малопольское дворянство избрало контурных судей из числа воевод. Они были утверждены сеймом Варшавского созыва декретом от 29 января 1587 года. Окружные суды избирались на </w:t>
+      </w:r>
+      <w:proofErr w:type="spellStart"/>
+      <w:r>
+        <w:rPr>
+          <w:color w:val="000000"/>
+          <w:sz w:val="28"/>
+          <w:szCs w:val="28"/>
+        </w:rPr>
+        <w:t>предсозывных</w:t>
+      </w:r>
+      <w:proofErr w:type="spellEnd"/>
+      <w:r>
+        <w:rPr>
+          <w:color w:val="000000"/>
+          <w:sz w:val="28"/>
+          <w:szCs w:val="28"/>
+        </w:rPr>
+        <w:t xml:space="preserve"> собраниях дворянства, объединявшегося в конфедерацию. </w:t>
       </w:r>
     </w:p>
     <w:p>
@@ -2428,7 +3371,43 @@
           <w:sz w:val="28"/>
           <w:szCs w:val="28"/>
         </w:rPr>
-        <w:t>Суд состоял из воеводы или уездного старосты (или их заместителей), судьи, секретаря гродненского суда, камергера, подсуда, секретаря земского суда и др. Заседание считалось состоявшимся, если присутствовало не менее пяти членов состава. Заседания проводились раз в 6 недель по 3 недели каждое, что не всегда было возможно.Окружной суд рассматривал различные дела: нарушения общественного порядка, уголовные дела о преступлениях, таких как убийства, грабежи, поджоги, нападения на имущество, подделка документов на имущество (для дворянства остальные дела рассматривались городским судом), а также гражданские дела дворянства и монастырей. Решения окружного суда принимались большинством голосов, сохраняли свою силу даже после прекращения его деятельности и не подлежали обжалованию. Незавершенные дела передавались в обычные суды. Практика создания контурных судов была отменена Сеймом 1768 года.</w:t>
+        <w:t xml:space="preserve">Суд состоял из воеводы или уездного старосты (или их заместителей), судьи, секретаря гродненского суда, камергера, </w:t>
+      </w:r>
+      <w:proofErr w:type="spellStart"/>
+      <w:r>
+        <w:rPr>
+          <w:color w:val="000000"/>
+          <w:sz w:val="28"/>
+          <w:szCs w:val="28"/>
+        </w:rPr>
+        <w:t>подсуда</w:t>
+      </w:r>
+      <w:proofErr w:type="spellEnd"/>
+      <w:r>
+        <w:rPr>
+          <w:color w:val="000000"/>
+          <w:sz w:val="28"/>
+          <w:szCs w:val="28"/>
+        </w:rPr>
+        <w:t xml:space="preserve">, секретаря земского суда и др. Заседание считалось состоявшимся, если присутствовало не менее пяти членов состава. Заседания проводились раз в 6 недель по 3 недели каждое, что не всегда было </w:t>
+      </w:r>
+      <w:proofErr w:type="spellStart"/>
+      <w:r>
+        <w:rPr>
+          <w:color w:val="000000"/>
+          <w:sz w:val="28"/>
+          <w:szCs w:val="28"/>
+        </w:rPr>
+        <w:t>возможно.Окружной</w:t>
+      </w:r>
+      <w:proofErr w:type="spellEnd"/>
+      <w:r>
+        <w:rPr>
+          <w:color w:val="000000"/>
+          <w:sz w:val="28"/>
+          <w:szCs w:val="28"/>
+        </w:rPr>
+        <w:t xml:space="preserve"> суд рассматривал различные дела: нарушения общественного порядка, уголовные дела о преступлениях, таких как убийства, грабежи, поджоги, нападения на имущество, подделка документов на имущество (для дворянства остальные дела рассматривались городским судом), а также гражданские дела дворянства и монастырей. Решения окружного суда принимались большинством голосов, сохраняли свою силу даже после прекращения его деятельности и не подлежали обжалованию. Незавершенные дела передавались в обычные суды. Практика создания контурных судов была отменена Сеймом 1768 года.</w:t>
       </w:r>
       <w:r>
         <w:rPr>
@@ -2462,13 +3441,59 @@
           <w:lang w:val="ru-RU"/>
         </w:rPr>
       </w:pPr>
-      <w:r>
-        <w:rPr>
-          <w:color w:val="000000"/>
-          <w:sz w:val="28"/>
-          <w:szCs w:val="28"/>
-        </w:rPr>
-        <w:t xml:space="preserve">Копные дворы, возникшие еще в древности, в течение долгого времени сохраняли многие магические и языческие обряды. Копный суд, происходящий от слова "капа" (община), представлял собой суд сельских и городских общин. Судьями в копном суде были обычные люди - копье мужья и копье старейшины, чаще всего крестьяне-домовладельцы. Количество судей на капе не было постоянным, обычно на заседание собиралось от 10 до 20 мужей-ментов и стариков, но иногда их число могло быть и больше. При проведении капы </w:t>
+      <w:proofErr w:type="spellStart"/>
+      <w:r>
+        <w:rPr>
+          <w:color w:val="000000"/>
+          <w:sz w:val="28"/>
+          <w:szCs w:val="28"/>
+        </w:rPr>
+        <w:t>Копные</w:t>
+      </w:r>
+      <w:proofErr w:type="spellEnd"/>
+      <w:r>
+        <w:rPr>
+          <w:color w:val="000000"/>
+          <w:sz w:val="28"/>
+          <w:szCs w:val="28"/>
+        </w:rPr>
+        <w:t xml:space="preserve"> дворы, возникшие еще в древности, в течение долгого времени сохраняли многие магические и языческие обряды. </w:t>
+      </w:r>
+      <w:proofErr w:type="spellStart"/>
+      <w:r>
+        <w:rPr>
+          <w:color w:val="000000"/>
+          <w:sz w:val="28"/>
+          <w:szCs w:val="28"/>
+        </w:rPr>
+        <w:t>Копный</w:t>
+      </w:r>
+      <w:proofErr w:type="spellEnd"/>
+      <w:r>
+        <w:rPr>
+          <w:color w:val="000000"/>
+          <w:sz w:val="28"/>
+          <w:szCs w:val="28"/>
+        </w:rPr>
+        <w:t xml:space="preserve"> суд, происходящий от слова "капа" (община), представлял собой суд сельских и городских общин. Судьями в </w:t>
+      </w:r>
+      <w:proofErr w:type="spellStart"/>
+      <w:r>
+        <w:rPr>
+          <w:color w:val="000000"/>
+          <w:sz w:val="28"/>
+          <w:szCs w:val="28"/>
+        </w:rPr>
+        <w:t>копном</w:t>
+      </w:r>
+      <w:proofErr w:type="spellEnd"/>
+      <w:r>
+        <w:rPr>
+          <w:color w:val="000000"/>
+          <w:sz w:val="28"/>
+          <w:szCs w:val="28"/>
+        </w:rPr>
+        <w:t xml:space="preserve"> суде были обычные люди - копье мужья и копье старейшины, чаще всего крестьяне-домовладельцы. Количество судей на капе не было постоянным, обычно на заседание собиралось от 10 до 20 мужей-ментов и стариков, но иногда их число могло быть и больше. При проведении капы </w:t>
       </w:r>
       <w:r>
         <w:rPr>
@@ -2500,7 +3525,43 @@
           <w:sz w:val="28"/>
           <w:szCs w:val="28"/>
         </w:rPr>
-        <w:t>Горное право не придерживалось классового разделения общества, характерного для феодализма, и поэтому в некоторых актах горного суда дворяне, эйдианы и простые крестьяне выступали как равноправные субъекты процесса. В судебном порядке преимущественно рассматривались простонародные дела, включая публичные дела, пограничные споры, мелкие кражи, ссоры, порчу, зелья, колдовство и другие. Однако копный суд также мог заниматься и делами, касающимися интересов сеньоров и дворян, особенно если они выступали в роли истцов и были заинтересованы в быстром выявлении и наказании преступников.</w:t>
+        <w:t xml:space="preserve">Горное право не придерживалось классового разделения общества, характерного для феодализма, и поэтому в некоторых актах горного суда дворяне, </w:t>
+      </w:r>
+      <w:proofErr w:type="spellStart"/>
+      <w:r>
+        <w:rPr>
+          <w:color w:val="000000"/>
+          <w:sz w:val="28"/>
+          <w:szCs w:val="28"/>
+        </w:rPr>
+        <w:t>эйдианы</w:t>
+      </w:r>
+      <w:proofErr w:type="spellEnd"/>
+      <w:r>
+        <w:rPr>
+          <w:color w:val="000000"/>
+          <w:sz w:val="28"/>
+          <w:szCs w:val="28"/>
+        </w:rPr>
+        <w:t xml:space="preserve"> и простые крестьяне выступали как равноправные субъекты процесса. В судебном порядке преимущественно рассматривались простонародные дела, включая публичные дела, пограничные споры, мелкие кражи, ссоры, порчу, зелья, колдовство и другие. Однако </w:t>
+      </w:r>
+      <w:proofErr w:type="spellStart"/>
+      <w:r>
+        <w:rPr>
+          <w:color w:val="000000"/>
+          <w:sz w:val="28"/>
+          <w:szCs w:val="28"/>
+        </w:rPr>
+        <w:t>копный</w:t>
+      </w:r>
+      <w:proofErr w:type="spellEnd"/>
+      <w:r>
+        <w:rPr>
+          <w:color w:val="000000"/>
+          <w:sz w:val="28"/>
+          <w:szCs w:val="28"/>
+        </w:rPr>
+        <w:t xml:space="preserve"> суд также мог заниматься и делами, касающимися интересов сеньоров и дворян, особенно если они выступали в роли истцов и были заинтересованы в быстром выявлении и наказании преступников.</w:t>
       </w:r>
     </w:p>
     <w:p>
@@ -2585,7 +3646,25 @@
           <w:sz w:val="28"/>
           <w:szCs w:val="28"/>
         </w:rPr>
-        <w:t xml:space="preserve">Решение суда по эксгумации могло быть отменено, если эксгумация проводилась не на кладбище. Например, документы свидетельствуют, что в 1599 году по просьбе возницы горного суда общины Гатава Минского района решение о проведении эксгумации было </w:t>
+        <w:t xml:space="preserve">Решение суда по эксгумации могло быть отменено, если эксгумация проводилась не на кладбище. Например, документы свидетельствуют, что в 1599 году по просьбе возницы горного суда общины </w:t>
+      </w:r>
+      <w:proofErr w:type="spellStart"/>
+      <w:r>
+        <w:rPr>
+          <w:color w:val="000000"/>
+          <w:sz w:val="28"/>
+          <w:szCs w:val="28"/>
+        </w:rPr>
+        <w:t>Гатава</w:t>
+      </w:r>
+      <w:proofErr w:type="spellEnd"/>
+      <w:r>
+        <w:rPr>
+          <w:color w:val="000000"/>
+          <w:sz w:val="28"/>
+          <w:szCs w:val="28"/>
+        </w:rPr>
+        <w:t xml:space="preserve"> Минского района решение о проведении эксгумации было </w:t>
       </w:r>
       <w:r>
         <w:rPr>
@@ -2594,7 +3673,43 @@
           <w:szCs w:val="28"/>
         </w:rPr>
         <w:lastRenderedPageBreak/>
-        <w:t>отменено, поскольку она была произведена не на указанном кладбище, а в соседнем селе, Мацавичи. В остальных случаях решения горных судов, как правило, не подлежали обжалованию и исполнялись немедленно. Однако присутствующие вагоностроители или визи могли отсрочить исполнение. Деятельность шахтерских судов в Беларуси прекратилась в конце XVIII века.</w:t>
+        <w:t xml:space="preserve">отменено, поскольку она была произведена не на указанном кладбище, а в соседнем селе, </w:t>
+      </w:r>
+      <w:proofErr w:type="spellStart"/>
+      <w:r>
+        <w:rPr>
+          <w:color w:val="000000"/>
+          <w:sz w:val="28"/>
+          <w:szCs w:val="28"/>
+        </w:rPr>
+        <w:t>Мацавичи</w:t>
+      </w:r>
+      <w:proofErr w:type="spellEnd"/>
+      <w:r>
+        <w:rPr>
+          <w:color w:val="000000"/>
+          <w:sz w:val="28"/>
+          <w:szCs w:val="28"/>
+        </w:rPr>
+        <w:t xml:space="preserve">. В остальных случаях решения горных судов, как правило, не подлежали обжалованию и исполнялись немедленно. Однако присутствующие вагоностроители или </w:t>
+      </w:r>
+      <w:proofErr w:type="spellStart"/>
+      <w:r>
+        <w:rPr>
+          <w:color w:val="000000"/>
+          <w:sz w:val="28"/>
+          <w:szCs w:val="28"/>
+        </w:rPr>
+        <w:t>визи</w:t>
+      </w:r>
+      <w:proofErr w:type="spellEnd"/>
+      <w:r>
+        <w:rPr>
+          <w:color w:val="000000"/>
+          <w:sz w:val="28"/>
+          <w:szCs w:val="28"/>
+        </w:rPr>
+        <w:t xml:space="preserve"> могли отсрочить исполнение. Деятельность шахтерских судов в Беларуси прекратилась в конце XVIII века.</w:t>
       </w:r>
     </w:p>
     <w:p>
@@ -2640,7 +3755,25 @@
           <w:sz w:val="28"/>
           <w:szCs w:val="28"/>
         </w:rPr>
-        <w:t>В Статуте Грандуката Литовского такой суд впервые стал регламентироваться в середине XV века, когда феодалам было предоставлено право распоряжаться не только трудом, но и личностью крестьянина. Впервые юрисдикция князей, рыцарей, дворян, бояр над «крестьянами и подданными» была юридически закреплена в привилегии Казимира 1447 года по статье 12: «Мы также не дадим в дар детей князьям, рыцарям, дворянам, боярам и метисам; он, кто первым лжет господину, у которого есть предмет, совершивший зло, будет добровольно признать правду, но если он не захочет признать свою вину перед смертью, тогда дети наши и дети наших покровителей должны принести поручителя, и виновный, заслуживающий порицания, должен заплатить своему господину, а не другому». Эта статья закрепляла право феодалов судить зависимых крестьян, за исключением случаев, когда феодал предпочитал передать рассмотрение дела.</w:t>
+        <w:t xml:space="preserve">В Статуте </w:t>
+      </w:r>
+      <w:proofErr w:type="spellStart"/>
+      <w:r>
+        <w:rPr>
+          <w:color w:val="000000"/>
+          <w:sz w:val="28"/>
+          <w:szCs w:val="28"/>
+        </w:rPr>
+        <w:t>Грандуката</w:t>
+      </w:r>
+      <w:proofErr w:type="spellEnd"/>
+      <w:r>
+        <w:rPr>
+          <w:color w:val="000000"/>
+          <w:sz w:val="28"/>
+          <w:szCs w:val="28"/>
+        </w:rPr>
+        <w:t xml:space="preserve"> Литовского такой суд впервые стал регламентироваться в середине XV века, когда феодалам было предоставлено право распоряжаться не только трудом, но и личностью крестьянина. Впервые юрисдикция князей, рыцарей, дворян, бояр над «крестьянами и подданными» была юридически закреплена в привилегии Казимира 1447 года по статье 12: «Мы также не дадим в дар детей князьям, рыцарям, дворянам, боярам и метисам; он, кто первым лжет господину, у которого есть предмет, совершивший зло, будет добровольно признать правду, но если он не захочет признать свою вину перед смертью, тогда дети наши и дети наших покровителей должны принести поручителя, и виновный, заслуживающий порицания, должен заплатить своему господину, а не другому». Эта статья закрепляла право феодалов судить зависимых крестьян, за исключением случаев, когда феодал предпочитал передать рассмотрение дела.</w:t>
       </w:r>
       <w:r>
         <w:rPr>
@@ -2908,7 +4041,43 @@
           <w:sz w:val="28"/>
           <w:szCs w:val="28"/>
         </w:rPr>
-        <w:t>Иногда горожанам не удавалось полностью избавиться от власти владельца или магната, и Магдебургское право не распространялось на те части города, которые принадлежали государству или феодалу - "юристам". Для горожан городов, получивших грамоту по Магдебургскому праву, действовали магистерские суды (Войтов-Ловник и Бурмистер-Советский). Горожане были освобождены от ряда феодальных повинностей, которые они ранее несли вместе с крестьянами данной земли или прихода. Если ранее обязанности определялись нормами обычного права, то после отделения города от муниципалитета они стали регулироваться в правовых актах. Поскольку у жителей каждого города были разные обязанности, документы имели индивидуальный характер.</w:t>
+        <w:t>Иногда горожанам не удавалось полностью избавиться от власти владельца или магната, и Магдебургское право не распространялось на те части города, которые принадлежали государству или феодалу - "юристам". Для горожан городов, получивших грамоту по Магдебургскому праву, действовали магистерские суды (Войтов-</w:t>
+      </w:r>
+      <w:proofErr w:type="spellStart"/>
+      <w:r>
+        <w:rPr>
+          <w:color w:val="000000"/>
+          <w:sz w:val="28"/>
+          <w:szCs w:val="28"/>
+        </w:rPr>
+        <w:t>Ловник</w:t>
+      </w:r>
+      <w:proofErr w:type="spellEnd"/>
+      <w:r>
+        <w:rPr>
+          <w:color w:val="000000"/>
+          <w:sz w:val="28"/>
+          <w:szCs w:val="28"/>
+        </w:rPr>
+        <w:t xml:space="preserve"> и </w:t>
+      </w:r>
+      <w:proofErr w:type="spellStart"/>
+      <w:r>
+        <w:rPr>
+          <w:color w:val="000000"/>
+          <w:sz w:val="28"/>
+          <w:szCs w:val="28"/>
+        </w:rPr>
+        <w:t>Бурмистер</w:t>
+      </w:r>
+      <w:proofErr w:type="spellEnd"/>
+      <w:r>
+        <w:rPr>
+          <w:color w:val="000000"/>
+          <w:sz w:val="28"/>
+          <w:szCs w:val="28"/>
+        </w:rPr>
+        <w:t>-Советский). Горожане были освобождены от ряда феодальных повинностей, которые они ранее несли вместе с крестьянами данной земли или прихода. Если ранее обязанности определялись нормами обычного права, то после отделения города от муниципалитета они стали регулироваться в правовых актах. Поскольку у жителей каждого города были разные обязанности, документы имели индивидуальный характер.</w:t>
       </w:r>
     </w:p>
     <w:p>
@@ -2931,7 +4100,25 @@
           <w:sz w:val="28"/>
           <w:szCs w:val="28"/>
         </w:rPr>
-        <w:t xml:space="preserve">Гражданам было разрешено строить и эксплуатировать гостиничные дома, магазины, каретные дворы, скотобои, восковые заводы, общественные бани и другие необходимые сооружения, а также получать доход от них. Для этого они могли бесплатно получать строительные материалы из государственных и частных лесов. Установлено было, что все купцы, кроме вильнюсских, могли вести оптовую торговлю в зарубежных городах в обычное время, за исключением </w:t>
+        <w:t xml:space="preserve">Гражданам было разрешено строить и эксплуатировать гостиничные дома, магазины, каретные дворы, </w:t>
+      </w:r>
+      <w:proofErr w:type="spellStart"/>
+      <w:r>
+        <w:rPr>
+          <w:color w:val="000000"/>
+          <w:sz w:val="28"/>
+          <w:szCs w:val="28"/>
+        </w:rPr>
+        <w:t>скотобои</w:t>
+      </w:r>
+      <w:proofErr w:type="spellEnd"/>
+      <w:r>
+        <w:rPr>
+          <w:color w:val="000000"/>
+          <w:sz w:val="28"/>
+          <w:szCs w:val="28"/>
+        </w:rPr>
+        <w:t xml:space="preserve">, восковые заводы, общественные бани и другие необходимые сооружения, а также получать доход от них. Для этого они могли бесплатно получать строительные материалы из государственных и частных лесов. Установлено было, что все купцы, кроме вильнюсских, могли вести оптовую торговлю в зарубежных городах в обычное время, за исключением </w:t>
       </w:r>
       <w:r>
         <w:rPr>
@@ -2963,7 +4150,43 @@
           <w:sz w:val="28"/>
           <w:szCs w:val="28"/>
         </w:rPr>
-        <w:t xml:space="preserve">В привилегиях подробно описывались различные обязанности граждан при исполнении феодальных повинностей, таких как подводная и караульная служба, обучение и другие. Например, в Новгородской грамоте было указано, что мещане обязаны были вызывать только гонцов великого князя, вносить в казну 50 червонцев, уплачивать сребщину, ординщину и другие денежные взносы. </w:t>
+        <w:t xml:space="preserve">В привилегиях подробно описывались различные обязанности граждан при исполнении феодальных повинностей, таких как подводная и караульная служба, обучение и другие. Например, в Новгородской грамоте было указано, что мещане обязаны были вызывать только гонцов великого князя, вносить в казну 50 червонцев, уплачивать </w:t>
+      </w:r>
+      <w:proofErr w:type="spellStart"/>
+      <w:r>
+        <w:rPr>
+          <w:color w:val="000000"/>
+          <w:sz w:val="28"/>
+          <w:szCs w:val="28"/>
+        </w:rPr>
+        <w:t>сребщину</w:t>
+      </w:r>
+      <w:proofErr w:type="spellEnd"/>
+      <w:r>
+        <w:rPr>
+          <w:color w:val="000000"/>
+          <w:sz w:val="28"/>
+          <w:szCs w:val="28"/>
+        </w:rPr>
+        <w:t xml:space="preserve">, </w:t>
+      </w:r>
+      <w:proofErr w:type="spellStart"/>
+      <w:r>
+        <w:rPr>
+          <w:color w:val="000000"/>
+          <w:sz w:val="28"/>
+          <w:szCs w:val="28"/>
+        </w:rPr>
+        <w:t>ординщину</w:t>
+      </w:r>
+      <w:proofErr w:type="spellEnd"/>
+      <w:r>
+        <w:rPr>
+          <w:color w:val="000000"/>
+          <w:sz w:val="28"/>
+          <w:szCs w:val="28"/>
+        </w:rPr>
+        <w:t xml:space="preserve"> и другие денежные взносы. </w:t>
       </w:r>
     </w:p>
     <w:p>
@@ -3172,6 +4395,307 @@
         <w:pStyle w:val="a3"/>
         <w:shd w:val="clear" w:color="auto" w:fill="FFFFFF"/>
         <w:spacing w:before="0" w:beforeAutospacing="0" w:after="0" w:afterAutospacing="0"/>
+        <w:rPr>
+          <w:b/>
+          <w:bCs/>
+          <w:color w:val="000000"/>
+          <w:sz w:val="36"/>
+          <w:szCs w:val="36"/>
+          <w:lang w:val="ru-RU"/>
+        </w:rPr>
+      </w:pPr>
+    </w:p>
+    <w:p>
+      <w:pPr>
+        <w:pStyle w:val="a3"/>
+        <w:shd w:val="clear" w:color="auto" w:fill="FFFFFF"/>
+        <w:spacing w:before="0" w:beforeAutospacing="0" w:after="0" w:afterAutospacing="0"/>
+        <w:rPr>
+          <w:b/>
+          <w:bCs/>
+          <w:color w:val="000000"/>
+          <w:sz w:val="36"/>
+          <w:szCs w:val="36"/>
+          <w:lang w:val="ru-RU"/>
+        </w:rPr>
+      </w:pPr>
+    </w:p>
+    <w:p>
+      <w:pPr>
+        <w:pStyle w:val="a3"/>
+        <w:shd w:val="clear" w:color="auto" w:fill="FFFFFF"/>
+        <w:spacing w:before="0" w:beforeAutospacing="0" w:after="0" w:afterAutospacing="0"/>
+        <w:jc w:val="center"/>
+        <w:rPr>
+          <w:b/>
+          <w:bCs/>
+          <w:color w:val="000000"/>
+          <w:sz w:val="36"/>
+          <w:szCs w:val="36"/>
+          <w:lang w:val="ru-RU"/>
+        </w:rPr>
+      </w:pPr>
+    </w:p>
+    <w:p>
+      <w:pPr>
+        <w:pStyle w:val="a3"/>
+        <w:shd w:val="clear" w:color="auto" w:fill="FFFFFF"/>
+        <w:spacing w:before="0" w:beforeAutospacing="0" w:after="0" w:afterAutospacing="0"/>
+        <w:jc w:val="center"/>
+        <w:rPr>
+          <w:b/>
+          <w:bCs/>
+          <w:color w:val="000000"/>
+          <w:sz w:val="36"/>
+          <w:szCs w:val="36"/>
+          <w:lang w:val="ru-RU"/>
+        </w:rPr>
+      </w:pPr>
+    </w:p>
+    <w:p>
+      <w:pPr>
+        <w:pStyle w:val="a3"/>
+        <w:shd w:val="clear" w:color="auto" w:fill="FFFFFF"/>
+        <w:spacing w:before="0" w:beforeAutospacing="0" w:after="0" w:afterAutospacing="0"/>
+        <w:jc w:val="center"/>
+        <w:rPr>
+          <w:b/>
+          <w:bCs/>
+          <w:color w:val="000000"/>
+          <w:sz w:val="36"/>
+          <w:szCs w:val="36"/>
+          <w:lang w:val="ru-RU"/>
+        </w:rPr>
+      </w:pPr>
+    </w:p>
+    <w:p>
+      <w:pPr>
+        <w:pStyle w:val="a3"/>
+        <w:shd w:val="clear" w:color="auto" w:fill="FFFFFF"/>
+        <w:spacing w:before="0" w:beforeAutospacing="0" w:after="0" w:afterAutospacing="0"/>
+        <w:jc w:val="center"/>
+        <w:rPr>
+          <w:b/>
+          <w:bCs/>
+          <w:color w:val="000000"/>
+          <w:sz w:val="36"/>
+          <w:szCs w:val="36"/>
+          <w:lang w:val="ru-RU"/>
+        </w:rPr>
+      </w:pPr>
+      <w:r>
+        <w:rPr>
+          <w:b/>
+          <w:bCs/>
+          <w:color w:val="000000"/>
+          <w:sz w:val="36"/>
+          <w:szCs w:val="36"/>
+          <w:lang w:val="ru-RU"/>
+        </w:rPr>
+        <w:br w:type="column"/>
+      </w:r>
+      <w:r>
+        <w:rPr>
+          <w:b/>
+          <w:bCs/>
+          <w:color w:val="000000"/>
+          <w:sz w:val="36"/>
+          <w:szCs w:val="36"/>
+          <w:lang w:val="ru-RU"/>
+        </w:rPr>
+        <w:lastRenderedPageBreak/>
+        <w:t>ЗАКЛЮЧЕНИЕ</w:t>
+      </w:r>
+    </w:p>
+    <w:p>
+      <w:pPr>
+        <w:pStyle w:val="a3"/>
+        <w:shd w:val="clear" w:color="auto" w:fill="FFFFFF"/>
+        <w:spacing w:after="0" w:afterAutospacing="0"/>
+        <w:ind w:firstLine="708"/>
+        <w:jc w:val="both"/>
+        <w:rPr>
+          <w:color w:val="000000"/>
+          <w:sz w:val="28"/>
+          <w:szCs w:val="28"/>
+          <w:lang w:val="ru-RU"/>
+        </w:rPr>
+      </w:pPr>
+      <w:r>
+        <w:rPr>
+          <w:color w:val="000000"/>
+          <w:sz w:val="28"/>
+          <w:szCs w:val="28"/>
+        </w:rPr>
+        <w:t xml:space="preserve">В средние века белорусские города были важными центрами ремесел, торговли, культуры, управления и оборонных сооружений. В XIV-XVI веках многие из них получили право на самоуправление, известное как Магдебургское или </w:t>
+      </w:r>
+      <w:proofErr w:type="spellStart"/>
+      <w:r>
+        <w:rPr>
+          <w:color w:val="000000"/>
+          <w:sz w:val="28"/>
+          <w:szCs w:val="28"/>
+        </w:rPr>
+        <w:t>Мейдеборское</w:t>
+      </w:r>
+      <w:proofErr w:type="spellEnd"/>
+      <w:r>
+        <w:rPr>
+          <w:color w:val="000000"/>
+          <w:sz w:val="28"/>
+          <w:szCs w:val="28"/>
+        </w:rPr>
+        <w:t xml:space="preserve"> право (названное по городу Магдебургу в Германии, где было разработано самоуправление). Статус граждан определялся и распространялся только на полноправных жителей города, членов городской общественности. Это право давало городам самоуправление, судебную неприкосновенность, налоговые льготы, право владения землей, привилегии в ремесленной и торговой деятельности, а также освобождало их от военной службы.</w:t>
+      </w:r>
+    </w:p>
+    <w:p>
+      <w:pPr>
+        <w:pStyle w:val="a3"/>
+        <w:shd w:val="clear" w:color="auto" w:fill="FFFFFF"/>
+        <w:spacing w:before="0" w:beforeAutospacing="0" w:after="0" w:afterAutospacing="0"/>
+        <w:ind w:firstLine="708"/>
+        <w:jc w:val="both"/>
+        <w:rPr>
+          <w:color w:val="000000"/>
+          <w:sz w:val="28"/>
+          <w:szCs w:val="28"/>
+          <w:lang w:val="ru-RU"/>
+        </w:rPr>
+      </w:pPr>
+      <w:r>
+        <w:rPr>
+          <w:color w:val="000000"/>
+          <w:sz w:val="28"/>
+          <w:szCs w:val="28"/>
+        </w:rPr>
+        <w:t>В городах формировались выборные органы самоуправления с Магдебургским правом, устанавливался порядок избрания городского самоуправления и его функции, а также основные нормы гражданского и уголовного права для граждан, нормы судопроизводства, налогообложения, торговой деятельности и ремесленных мастерских. Также создавались купеческие ассоциации. Магдебургское право формировалось на основе романо-германского права и включало нормы, характерные для "Саксонской люстры", но с более детальной проработкой норм, регулирующих товарно-денежные отношения.</w:t>
+      </w:r>
+    </w:p>
+    <w:p>
+      <w:pPr>
+        <w:pStyle w:val="a3"/>
+        <w:shd w:val="clear" w:color="auto" w:fill="FFFFFF"/>
+        <w:spacing w:before="0" w:beforeAutospacing="0" w:after="0" w:afterAutospacing="0"/>
+        <w:ind w:firstLine="708"/>
+        <w:jc w:val="both"/>
+        <w:rPr>
+          <w:color w:val="000000"/>
+          <w:sz w:val="28"/>
+          <w:szCs w:val="28"/>
+          <w:lang w:val="ru-RU"/>
+        </w:rPr>
+      </w:pPr>
+      <w:r>
+        <w:rPr>
+          <w:color w:val="000000"/>
+          <w:sz w:val="28"/>
+          <w:szCs w:val="28"/>
+        </w:rPr>
+        <w:t>Магдебургское право пришло в Беларусь из Польши. Под великими князьями Великого княжества Литовского городам предоставлялись привилегии или грамоты Магдебургского права. Первым городом, получившим Магдебургское право, был Вильнюс, за которым последовали Брест, Гродно, Слуцк, Полоцк, Минск и другие. Практически все крупные и средние города Беларуси, а также некоторые малые, получили Магдебургское право.</w:t>
+      </w:r>
+    </w:p>
+    <w:p>
+      <w:pPr>
+        <w:pStyle w:val="a3"/>
+        <w:shd w:val="clear" w:color="auto" w:fill="FFFFFF"/>
+        <w:spacing w:before="0" w:beforeAutospacing="0" w:after="0" w:afterAutospacing="0"/>
+        <w:ind w:firstLine="708"/>
+        <w:jc w:val="both"/>
+        <w:rPr>
+          <w:color w:val="000000"/>
+          <w:sz w:val="28"/>
+          <w:szCs w:val="28"/>
+          <w:lang w:val="ru-RU"/>
+        </w:rPr>
+      </w:pPr>
+      <w:r>
+        <w:rPr>
+          <w:color w:val="000000"/>
+          <w:sz w:val="28"/>
+          <w:szCs w:val="28"/>
+        </w:rPr>
+        <w:t>В Московии, а затем в Российской империи, где господствовали феодальные порядки, Магдебургского права, по которому функционировали европейские города, никогда не существовало. Поэтому неудивительно, что после захвата в конце XVIII века Екатериной II Беларуси были немедленно изданы указы об отмене самоуправления и всех старых городских вольностей.</w:t>
+      </w:r>
+    </w:p>
+    <w:p>
+      <w:pPr>
+        <w:pStyle w:val="a3"/>
+        <w:shd w:val="clear" w:color="auto" w:fill="FFFFFF"/>
+        <w:spacing w:before="0" w:beforeAutospacing="0" w:after="0" w:afterAutospacing="0"/>
+        <w:ind w:firstLine="708"/>
+        <w:jc w:val="both"/>
+        <w:rPr>
+          <w:color w:val="000000"/>
+          <w:sz w:val="28"/>
+          <w:szCs w:val="28"/>
+          <w:lang w:val="ru-RU"/>
+        </w:rPr>
+      </w:pPr>
+      <w:r>
+        <w:rPr>
+          <w:color w:val="000000"/>
+          <w:sz w:val="28"/>
+          <w:szCs w:val="28"/>
+        </w:rPr>
+        <w:t>В ГКЛ самоуправление было уникальным явлением на фоне всего</w:t>
+      </w:r>
+      <w:r>
+        <w:rPr>
+          <w:color w:val="000000"/>
+          <w:sz w:val="28"/>
+          <w:szCs w:val="28"/>
+          <w:lang w:val="ru-RU"/>
+        </w:rPr>
+        <w:t xml:space="preserve"> </w:t>
+      </w:r>
+      <w:r>
+        <w:rPr>
+          <w:color w:val="000000"/>
+          <w:sz w:val="28"/>
+          <w:szCs w:val="28"/>
+        </w:rPr>
+        <w:t>государства. Распространение Магдебургского права в белорусских городах свидетельствует о разнообразии моделей его формирования, а интерес к этой теме, отраженный в количестве исследований, подчеркивает его значимость для современного общества.</w:t>
+      </w:r>
+      <w:r>
+        <w:rPr>
+          <w:color w:val="000000"/>
+          <w:sz w:val="28"/>
+          <w:szCs w:val="28"/>
+          <w:lang w:val="ru-RU"/>
+        </w:rPr>
+        <w:t xml:space="preserve"> </w:t>
+      </w:r>
+      <w:r>
+        <w:rPr>
+          <w:color w:val="000000"/>
+          <w:sz w:val="28"/>
+          <w:szCs w:val="28"/>
+        </w:rPr>
+        <w:t>Таким образом, Магдебургское право в Беларуси представляло собой совокупность правовых норм, включая как собственное обычное городское право, так и западноевропейское Магдебургское право, которое регулировало жизнь городского населения в городах, получивших соответствующие уставы. Распространение Магдебургского права в Беларуси было связано с увеличением роли городов в общественной жизни государства.</w:t>
+      </w:r>
+    </w:p>
+    <w:p>
+      <w:pPr>
+        <w:pStyle w:val="a3"/>
+        <w:shd w:val="clear" w:color="auto" w:fill="FFFFFF"/>
+        <w:spacing w:before="0" w:beforeAutospacing="0" w:after="0" w:afterAutospacing="0"/>
+        <w:ind w:left="708"/>
+        <w:jc w:val="both"/>
+        <w:rPr>
+          <w:color w:val="000000"/>
+          <w:sz w:val="28"/>
+          <w:szCs w:val="28"/>
+          <w:lang w:val="ru-RU"/>
+        </w:rPr>
+      </w:pPr>
+    </w:p>
+    <w:p>
+      <w:pPr>
+        <w:pStyle w:val="a3"/>
+        <w:shd w:val="clear" w:color="auto" w:fill="FFFFFF"/>
+        <w:spacing w:before="0" w:beforeAutospacing="0" w:after="0" w:afterAutospacing="0"/>
+        <w:ind w:left="708"/>
+        <w:jc w:val="both"/>
         <w:rPr>
           <w:b/>
           <w:bCs/>
@@ -3187,273 +4711,23 @@
         <w:pStyle w:val="a3"/>
         <w:shd w:val="clear" w:color="auto" w:fill="FFFFFF"/>
         <w:spacing w:before="0" w:beforeAutospacing="0" w:after="0" w:afterAutospacing="0"/>
+        <w:ind w:left="1416" w:firstLine="708"/>
         <w:rPr>
           <w:b/>
           <w:bCs/>
           <w:color w:val="000000"/>
           <w:sz w:val="36"/>
           <w:szCs w:val="36"/>
-          <w:lang w:val="en-US"/>
-        </w:rPr>
-      </w:pPr>
-    </w:p>
-    <w:p>
-      <w:pPr>
-        <w:pStyle w:val="a3"/>
-        <w:shd w:val="clear" w:color="auto" w:fill="FFFFFF"/>
-        <w:spacing w:before="0" w:beforeAutospacing="0" w:after="0" w:afterAutospacing="0"/>
-        <w:jc w:val="center"/>
+          <w:lang w:val="ru-RU"/>
+        </w:rPr>
+      </w:pPr>
+      <w:r>
         <w:rPr>
           <w:b/>
           <w:bCs/>
           <w:color w:val="000000"/>
           <w:sz w:val="36"/>
           <w:szCs w:val="36"/>
-          <w:lang w:val="ru-RU"/>
-        </w:rPr>
-      </w:pPr>
-    </w:p>
-    <w:p>
-      <w:pPr>
-        <w:pStyle w:val="a3"/>
-        <w:shd w:val="clear" w:color="auto" w:fill="FFFFFF"/>
-        <w:spacing w:before="0" w:beforeAutospacing="0" w:after="0" w:afterAutospacing="0"/>
-        <w:jc w:val="center"/>
-        <w:rPr>
-          <w:b/>
-          <w:bCs/>
-          <w:color w:val="000000"/>
-          <w:sz w:val="36"/>
-          <w:szCs w:val="36"/>
-          <w:lang w:val="ru-RU"/>
-        </w:rPr>
-      </w:pPr>
-    </w:p>
-    <w:p>
-      <w:pPr>
-        <w:pStyle w:val="a3"/>
-        <w:shd w:val="clear" w:color="auto" w:fill="FFFFFF"/>
-        <w:spacing w:before="0" w:beforeAutospacing="0" w:after="0" w:afterAutospacing="0"/>
-        <w:jc w:val="center"/>
-        <w:rPr>
-          <w:b/>
-          <w:bCs/>
-          <w:color w:val="000000"/>
-          <w:sz w:val="36"/>
-          <w:szCs w:val="36"/>
-          <w:lang w:val="ru-RU"/>
-        </w:rPr>
-      </w:pPr>
-    </w:p>
-    <w:p>
-      <w:pPr>
-        <w:pStyle w:val="a3"/>
-        <w:shd w:val="clear" w:color="auto" w:fill="FFFFFF"/>
-        <w:spacing w:before="0" w:beforeAutospacing="0" w:after="0" w:afterAutospacing="0"/>
-        <w:jc w:val="center"/>
-        <w:rPr>
-          <w:b/>
-          <w:bCs/>
-          <w:color w:val="000000"/>
-          <w:sz w:val="36"/>
-          <w:szCs w:val="36"/>
-          <w:lang w:val="ru-RU"/>
-        </w:rPr>
-      </w:pPr>
-      <w:r>
-        <w:rPr>
-          <w:b/>
-          <w:bCs/>
-          <w:color w:val="000000"/>
-          <w:sz w:val="36"/>
-          <w:szCs w:val="36"/>
-          <w:lang w:val="ru-RU"/>
-        </w:rPr>
-        <w:br w:type="column"/>
-      </w:r>
-      <w:r>
-        <w:rPr>
-          <w:b/>
-          <w:bCs/>
-          <w:color w:val="000000"/>
-          <w:sz w:val="36"/>
-          <w:szCs w:val="36"/>
-          <w:lang w:val="ru-RU"/>
-        </w:rPr>
-        <w:lastRenderedPageBreak/>
-        <w:t>ЗАКЛЮЧЕНИЕ</w:t>
-      </w:r>
-    </w:p>
-    <w:p>
-      <w:pPr>
-        <w:pStyle w:val="a3"/>
-        <w:shd w:val="clear" w:color="auto" w:fill="FFFFFF"/>
-        <w:spacing w:after="0" w:afterAutospacing="0"/>
-        <w:ind w:firstLine="708"/>
-        <w:jc w:val="both"/>
-        <w:rPr>
-          <w:color w:val="000000"/>
-          <w:sz w:val="28"/>
-          <w:szCs w:val="28"/>
-          <w:lang w:val="ru-RU"/>
-        </w:rPr>
-      </w:pPr>
-      <w:r>
-        <w:rPr>
-          <w:color w:val="000000"/>
-          <w:sz w:val="28"/>
-          <w:szCs w:val="28"/>
-        </w:rPr>
-        <w:t>В средние века белорусские города были важными центрами ремесел, торговли, культуры, управления и оборонных сооружений. В XIV-XVI веках многие из них получили право на самоуправление, известное как Магдебургское или Мейдеборское право (названное по городу Магдебургу в Германии, где было разработано самоуправление). Статус граждан определялся и распространялся только на полноправных жителей города, членов городской общественности. Это право давало городам самоуправление, судебную неприкосновенность, налоговые льготы, право владения землей, привилегии в ремесленной и торговой деятельности, а также освобождало их от военной службы.</w:t>
-      </w:r>
-    </w:p>
-    <w:p>
-      <w:pPr>
-        <w:pStyle w:val="a3"/>
-        <w:shd w:val="clear" w:color="auto" w:fill="FFFFFF"/>
-        <w:spacing w:before="0" w:beforeAutospacing="0" w:after="0" w:afterAutospacing="0"/>
-        <w:ind w:firstLine="708"/>
-        <w:jc w:val="both"/>
-        <w:rPr>
-          <w:color w:val="000000"/>
-          <w:sz w:val="28"/>
-          <w:szCs w:val="28"/>
-          <w:lang w:val="ru-RU"/>
-        </w:rPr>
-      </w:pPr>
-      <w:r>
-        <w:rPr>
-          <w:color w:val="000000"/>
-          <w:sz w:val="28"/>
-          <w:szCs w:val="28"/>
-        </w:rPr>
-        <w:t>В городах формировались выборные органы самоуправления с Магдебургским правом, устанавливался порядок избрания городского самоуправления и его функции, а также основные нормы гражданского и уголовного права для граждан, нормы судопроизводства, налогообложения, торговой деятельности и ремесленных мастерских. Также создавались купеческие ассоциации. Магдебургское право формировалось на основе романо-германского права и включало нормы, характерные для "Саксонской люстры", но с более детальной проработкой норм, регулирующих товарно-денежные отношения.</w:t>
-      </w:r>
-    </w:p>
-    <w:p>
-      <w:pPr>
-        <w:pStyle w:val="a3"/>
-        <w:shd w:val="clear" w:color="auto" w:fill="FFFFFF"/>
-        <w:spacing w:before="0" w:beforeAutospacing="0" w:after="0" w:afterAutospacing="0"/>
-        <w:ind w:firstLine="708"/>
-        <w:jc w:val="both"/>
-        <w:rPr>
-          <w:color w:val="000000"/>
-          <w:sz w:val="28"/>
-          <w:szCs w:val="28"/>
-          <w:lang w:val="ru-RU"/>
-        </w:rPr>
-      </w:pPr>
-      <w:r>
-        <w:rPr>
-          <w:color w:val="000000"/>
-          <w:sz w:val="28"/>
-          <w:szCs w:val="28"/>
-        </w:rPr>
-        <w:t>Магдебургское право пришло в Беларусь из Польши. Под великими князьями Великого княжества Литовского городам предоставлялись привилегии или грамоты Магдебургского права. Первым городом, получившим Магдебургское право, был Вильнюс, за которым последовали Брест, Гродно, Слуцк, Полоцк, Минск и другие. Практически все крупные и средние города Беларуси, а также некоторые малые, получили Магдебургское право.</w:t>
-      </w:r>
-    </w:p>
-    <w:p>
-      <w:pPr>
-        <w:pStyle w:val="a3"/>
-        <w:shd w:val="clear" w:color="auto" w:fill="FFFFFF"/>
-        <w:spacing w:before="0" w:beforeAutospacing="0" w:after="0" w:afterAutospacing="0"/>
-        <w:ind w:firstLine="708"/>
-        <w:jc w:val="both"/>
-        <w:rPr>
-          <w:color w:val="000000"/>
-          <w:sz w:val="28"/>
-          <w:szCs w:val="28"/>
-          <w:lang w:val="ru-RU"/>
-        </w:rPr>
-      </w:pPr>
-      <w:r>
-        <w:rPr>
-          <w:color w:val="000000"/>
-          <w:sz w:val="28"/>
-          <w:szCs w:val="28"/>
-        </w:rPr>
-        <w:t>В Московии, а затем в Российской империи, где господствовали феодальные порядки, Магдебургского права, по которому функционировали европейские города, никогда не существовало. Поэтому неудивительно, что после захвата в конце XVIII века Екатериной II Беларуси были немедленно изданы указы об отмене самоуправления и всех старых городских вольностей.</w:t>
-      </w:r>
-    </w:p>
-    <w:p>
-      <w:pPr>
-        <w:pStyle w:val="a3"/>
-        <w:shd w:val="clear" w:color="auto" w:fill="FFFFFF"/>
-        <w:spacing w:before="0" w:beforeAutospacing="0" w:after="0" w:afterAutospacing="0"/>
-        <w:ind w:left="708"/>
-        <w:jc w:val="both"/>
-        <w:rPr>
-          <w:color w:val="000000"/>
-          <w:sz w:val="28"/>
-          <w:szCs w:val="28"/>
-          <w:lang w:val="ru-RU"/>
-        </w:rPr>
-      </w:pPr>
-      <w:r>
-        <w:rPr>
-          <w:color w:val="000000"/>
-          <w:sz w:val="28"/>
-          <w:szCs w:val="28"/>
-        </w:rPr>
-        <w:t>В ГКЛ самоуправление было уникальным явлением на фоне всего государства. Распространение Магдебургского права в белорусских городах свидетельствует о разнообразии моделей его формирования, а интерес к этой теме, отраженный в количестве исследований, подчеркивает его значимость для современного общества.</w:t>
-      </w:r>
-      <w:r>
-        <w:rPr>
-          <w:color w:val="000000"/>
-          <w:sz w:val="28"/>
-          <w:szCs w:val="28"/>
-          <w:lang w:val="ru-RU"/>
-        </w:rPr>
-        <w:t xml:space="preserve"> </w:t>
-      </w:r>
-      <w:r>
-        <w:rPr>
-          <w:color w:val="000000"/>
-          <w:sz w:val="28"/>
-          <w:szCs w:val="28"/>
-        </w:rPr>
-        <w:t>Таким образом, Магдебургское право в Беларуси представляло собой совокупность правовых норм, включая как собственное обычное городское право, так и западноевропейское Магдебургское право, которое регулировало жизнь городского населения в городах, получивших соответствующие уставы. Распространение Магдебургского права в Беларуси было связано с увеличением роли городов в общественной жизни государства.</w:t>
-      </w:r>
-    </w:p>
-    <w:p>
-      <w:pPr>
-        <w:pStyle w:val="a3"/>
-        <w:shd w:val="clear" w:color="auto" w:fill="FFFFFF"/>
-        <w:spacing w:before="0" w:beforeAutospacing="0" w:after="0" w:afterAutospacing="0"/>
-        <w:ind w:left="708"/>
-        <w:jc w:val="both"/>
-        <w:rPr>
-          <w:color w:val="000000"/>
-          <w:sz w:val="28"/>
-          <w:szCs w:val="28"/>
-          <w:lang w:val="ru-RU"/>
-        </w:rPr>
-      </w:pPr>
-    </w:p>
-    <w:p>
-      <w:pPr>
-        <w:pStyle w:val="a3"/>
-        <w:shd w:val="clear" w:color="auto" w:fill="FFFFFF"/>
-        <w:spacing w:before="0" w:beforeAutospacing="0" w:after="0" w:afterAutospacing="0"/>
-        <w:ind w:left="708"/>
-        <w:jc w:val="both"/>
-        <w:rPr>
-          <w:b/>
-          <w:bCs/>
-          <w:color w:val="000000"/>
-          <w:sz w:val="36"/>
-          <w:szCs w:val="36"/>
-          <w:lang w:val="ru-RU"/>
-        </w:rPr>
-      </w:pPr>
-      <w:r>
-        <w:rPr>
-          <w:b/>
-          <w:bCs/>
-          <w:color w:val="000000"/>
-          <w:sz w:val="36"/>
-          <w:szCs w:val="36"/>
         </w:rPr>
         <w:lastRenderedPageBreak/>
         <w:t>Список использованных источников</w:t>
@@ -3478,7 +4752,43 @@
           <w:sz w:val="28"/>
           <w:szCs w:val="28"/>
         </w:rPr>
-        <w:t>1. История государства и права Беларуси/ Т.И. Даунар.-2-е изд.-Минск:-Алмафея, 2001-400с.</w:t>
+        <w:t xml:space="preserve">1. История государства и права Беларуси/ Т.И. </w:t>
+      </w:r>
+      <w:proofErr w:type="gramStart"/>
+      <w:r>
+        <w:rPr>
+          <w:color w:val="000000"/>
+          <w:sz w:val="28"/>
+          <w:szCs w:val="28"/>
+        </w:rPr>
+        <w:t>Даунар.-</w:t>
+      </w:r>
+      <w:proofErr w:type="gramEnd"/>
+      <w:r>
+        <w:rPr>
+          <w:color w:val="000000"/>
+          <w:sz w:val="28"/>
+          <w:szCs w:val="28"/>
+        </w:rPr>
+        <w:t>2-е изд.-Минск:-</w:t>
+      </w:r>
+      <w:proofErr w:type="spellStart"/>
+      <w:r>
+        <w:rPr>
+          <w:color w:val="000000"/>
+          <w:sz w:val="28"/>
+          <w:szCs w:val="28"/>
+        </w:rPr>
+        <w:t>Алмафея</w:t>
+      </w:r>
+      <w:proofErr w:type="spellEnd"/>
+      <w:r>
+        <w:rPr>
+          <w:color w:val="000000"/>
+          <w:sz w:val="28"/>
+          <w:szCs w:val="28"/>
+        </w:rPr>
+        <w:t>, 2001-400с.</w:t>
       </w:r>
     </w:p>
     <w:p>
@@ -3500,7 +4810,43 @@
           <w:sz w:val="28"/>
           <w:szCs w:val="28"/>
         </w:rPr>
-        <w:t>2. Кузнецов И.Н., Шелкопляс В.А. История государства и права Беларуси.-М.: «Дикта», 1999.-272с.</w:t>
+        <w:t xml:space="preserve">2. Кузнецов И.Н., </w:t>
+      </w:r>
+      <w:proofErr w:type="spellStart"/>
+      <w:r>
+        <w:rPr>
+          <w:color w:val="000000"/>
+          <w:sz w:val="28"/>
+          <w:szCs w:val="28"/>
+        </w:rPr>
+        <w:t>Шелкопляс</w:t>
+      </w:r>
+      <w:proofErr w:type="spellEnd"/>
+      <w:r>
+        <w:rPr>
+          <w:color w:val="000000"/>
+          <w:sz w:val="28"/>
+          <w:szCs w:val="28"/>
+        </w:rPr>
+        <w:t xml:space="preserve"> В.А. История государства и права Беларуси.-М.: «</w:t>
+      </w:r>
+      <w:proofErr w:type="spellStart"/>
+      <w:r>
+        <w:rPr>
+          <w:color w:val="000000"/>
+          <w:sz w:val="28"/>
+          <w:szCs w:val="28"/>
+        </w:rPr>
+        <w:t>Дикта</w:t>
+      </w:r>
+      <w:proofErr w:type="spellEnd"/>
+      <w:r>
+        <w:rPr>
+          <w:color w:val="000000"/>
+          <w:sz w:val="28"/>
+          <w:szCs w:val="28"/>
+        </w:rPr>
+        <w:t>», 1999.-272с.</w:t>
       </w:r>
     </w:p>
     <w:p>
@@ -3530,7 +4876,43 @@
           <w:sz w:val="28"/>
           <w:szCs w:val="28"/>
         </w:rPr>
-        <w:t>История и современная организация государственных учреждений Беларуси: руководство / С.Л. Лугавцова [и др.]; под общим ред. С.М. Ходзина. - Минск: БГУ, 2013.</w:t>
+        <w:t xml:space="preserve">История и современная организация государственных учреждений Беларуси: руководство / С.Л. </w:t>
+      </w:r>
+      <w:proofErr w:type="spellStart"/>
+      <w:r>
+        <w:rPr>
+          <w:color w:val="000000"/>
+          <w:sz w:val="28"/>
+          <w:szCs w:val="28"/>
+        </w:rPr>
+        <w:t>Лугавцова</w:t>
+      </w:r>
+      <w:proofErr w:type="spellEnd"/>
+      <w:r>
+        <w:rPr>
+          <w:color w:val="000000"/>
+          <w:sz w:val="28"/>
+          <w:szCs w:val="28"/>
+        </w:rPr>
+        <w:t xml:space="preserve"> [и др.]; под общим ред. С.М. </w:t>
+      </w:r>
+      <w:proofErr w:type="spellStart"/>
+      <w:r>
+        <w:rPr>
+          <w:color w:val="000000"/>
+          <w:sz w:val="28"/>
+          <w:szCs w:val="28"/>
+        </w:rPr>
+        <w:t>Ходзина</w:t>
+      </w:r>
+      <w:proofErr w:type="spellEnd"/>
+      <w:r>
+        <w:rPr>
+          <w:color w:val="000000"/>
+          <w:sz w:val="28"/>
+          <w:szCs w:val="28"/>
+        </w:rPr>
+        <w:t>. - Минск: БГУ, 2013.</w:t>
       </w:r>
     </w:p>
     <w:p>
@@ -3553,7 +4935,43 @@
           <w:sz w:val="28"/>
           <w:szCs w:val="28"/>
         </w:rPr>
-        <w:t>4. Юхо Я. А. История государства и права Беларуси: Дополнительное исследование - В 14.00. Ч. 1., Мн.: РИВШ БГУ, 2000.-352с.</w:t>
+        <w:t xml:space="preserve">4. </w:t>
+      </w:r>
+      <w:proofErr w:type="spellStart"/>
+      <w:r>
+        <w:rPr>
+          <w:color w:val="000000"/>
+          <w:sz w:val="28"/>
+          <w:szCs w:val="28"/>
+        </w:rPr>
+        <w:t>Юхо</w:t>
+      </w:r>
+      <w:proofErr w:type="spellEnd"/>
+      <w:r>
+        <w:rPr>
+          <w:color w:val="000000"/>
+          <w:sz w:val="28"/>
+          <w:szCs w:val="28"/>
+        </w:rPr>
+        <w:t xml:space="preserve"> Я. А. История государства и права Беларуси: Дополнительное исследование - В 14.00. Ч. 1.</w:t>
+      </w:r>
+      <w:proofErr w:type="gramStart"/>
+      <w:r>
+        <w:rPr>
+          <w:color w:val="000000"/>
+          <w:sz w:val="28"/>
+          <w:szCs w:val="28"/>
+        </w:rPr>
+        <w:t>, Мн.</w:t>
+      </w:r>
+      <w:proofErr w:type="gramEnd"/>
+      <w:r>
+        <w:rPr>
+          <w:color w:val="000000"/>
+          <w:sz w:val="28"/>
+          <w:szCs w:val="28"/>
+        </w:rPr>
+        <w:t>: РИВШ БГУ, 2000.-352с.</w:t>
       </w:r>
     </w:p>
     <w:p>
@@ -3606,6 +5024,7 @@
         </w:rPr>
         <w:t xml:space="preserve">метод. комплекс / М.А. </w:t>
       </w:r>
+      <w:proofErr w:type="spellStart"/>
       <w:r>
         <w:rPr>
           <w:color w:val="000000"/>
@@ -3615,6 +5034,7 @@
         </w:rPr>
         <w:t>Бяспалая</w:t>
       </w:r>
+      <w:proofErr w:type="spellEnd"/>
       <w:r>
         <w:rPr>
           <w:color w:val="000000"/>
@@ -3624,6 +5044,7 @@
         </w:rPr>
         <w:t xml:space="preserve">; М-во культуры </w:t>
       </w:r>
+      <w:proofErr w:type="spellStart"/>
       <w:r>
         <w:rPr>
           <w:color w:val="000000"/>
@@ -3640,7 +5061,17 @@
           <w:szCs w:val="28"/>
           <w:lang w:val="ru-RU"/>
         </w:rPr>
-        <w:t>есп. Беларусь</w:t>
+        <w:t>есп</w:t>
+      </w:r>
+      <w:proofErr w:type="spellEnd"/>
+      <w:r>
+        <w:rPr>
+          <w:color w:val="000000"/>
+          <w:sz w:val="28"/>
+          <w:szCs w:val="28"/>
+          <w:lang w:val="ru-RU"/>
+        </w:rPr>
+        <w:t>. Беларусь</w:t>
       </w:r>
       <w:r>
         <w:rPr>
@@ -3691,7 +5122,47 @@
           <w:szCs w:val="28"/>
           <w:lang w:val="ru-RU"/>
         </w:rPr>
-        <w:t>Вишневский А,Ф, Сараковик И,А, История государства и права Беларуси. Некоторые вопросы и ответы.-Мн.: ЗАО «Веды», 1997-108с.</w:t>
+        <w:t xml:space="preserve">Вишневский </w:t>
+      </w:r>
+      <w:proofErr w:type="gramStart"/>
+      <w:r>
+        <w:rPr>
+          <w:color w:val="000000"/>
+          <w:sz w:val="28"/>
+          <w:szCs w:val="28"/>
+          <w:lang w:val="ru-RU"/>
+        </w:rPr>
+        <w:t>А,Ф</w:t>
+      </w:r>
+      <w:proofErr w:type="gramEnd"/>
+      <w:r>
+        <w:rPr>
+          <w:color w:val="000000"/>
+          <w:sz w:val="28"/>
+          <w:szCs w:val="28"/>
+          <w:lang w:val="ru-RU"/>
+        </w:rPr>
+        <w:t xml:space="preserve">, </w:t>
+      </w:r>
+      <w:proofErr w:type="spellStart"/>
+      <w:r>
+        <w:rPr>
+          <w:color w:val="000000"/>
+          <w:sz w:val="28"/>
+          <w:szCs w:val="28"/>
+          <w:lang w:val="ru-RU"/>
+        </w:rPr>
+        <w:t>Сараковик</w:t>
+      </w:r>
+      <w:proofErr w:type="spellEnd"/>
+      <w:r>
+        <w:rPr>
+          <w:color w:val="000000"/>
+          <w:sz w:val="28"/>
+          <w:szCs w:val="28"/>
+          <w:lang w:val="ru-RU"/>
+        </w:rPr>
+        <w:t xml:space="preserve"> И,А, История государства и права Беларуси. Некоторые вопросы и ответы.-Мн.: ЗАО «Веды», 1997-108с.</w:t>
       </w:r>
     </w:p>
     <w:p>

</xml_diff>